<commit_message>
changement du cahier des charges
</commit_message>
<xml_diff>
--- a/Cahier des charges.docx
+++ b/Cahier des charges.docx
@@ -1,10 +1,10 @@
 
 <file path=word/document.xml><?xml version="1.0" encoding="utf-8"?>
-<w:document xmlns:wpc="http://schemas.microsoft.com/office/word/2010/wordprocessingCanvas" xmlns:cx="http://schemas.microsoft.com/office/drawing/2014/chartex" xmlns:cx1="http://schemas.microsoft.com/office/drawing/2015/9/8/chartex" xmlns:cx2="http://schemas.microsoft.com/office/drawing/2015/10/21/chartex" xmlns:cx3="http://schemas.microsoft.com/office/drawing/2016/5/9/chartex" xmlns:cx4="http://schemas.microsoft.com/office/drawing/2016/5/10/chartex" xmlns:cx5="http://schemas.microsoft.com/office/drawing/2016/5/11/chartex" xmlns:cx6="http://schemas.microsoft.com/office/drawing/2016/5/12/chartex" xmlns:cx7="http://schemas.microsoft.com/office/drawing/2016/5/13/chartex" xmlns:cx8="http://schemas.microsoft.com/office/drawing/2016/5/14/chartex" xmlns:mc="http://schemas.openxmlformats.org/markup-compatibility/2006" xmlns:aink="http://schemas.microsoft.com/office/drawing/2016/ink" xmlns:am3d="http://schemas.microsoft.com/office/drawing/2017/model3d" xmlns:o="urn:schemas-microsoft-com:office:office" xmlns:r="http://schemas.openxmlformats.org/officeDocument/2006/relationships" xmlns:m="http://schemas.openxmlformats.org/officeDocument/2006/math" xmlns:v="urn:schemas-microsoft-com:vml" xmlns:wp14="http://schemas.microsoft.com/office/word/2010/wordprocessingDrawing" xmlns:wp="http://schemas.openxmlformats.org/drawingml/2006/wordprocessingDrawing" xmlns:w10="urn:schemas-microsoft-com:office:word" xmlns:w="http://schemas.openxmlformats.org/wordprocessingml/2006/main" xmlns:w14="http://schemas.microsoft.com/office/word/2010/wordml" xmlns:w15="http://schemas.microsoft.com/office/word/2012/wordml" xmlns:w16cex="http://schemas.microsoft.com/office/word/2018/wordml/cex" xmlns:w16cid="http://schemas.microsoft.com/office/word/2016/wordml/cid" xmlns:w16="http://schemas.microsoft.com/office/word/2018/wordml" xmlns:w16sdtdh="http://schemas.microsoft.com/office/word/2020/wordml/sdtdatahash" xmlns:w16se="http://schemas.microsoft.com/office/word/2015/wordml/symex" xmlns:wpg="http://schemas.microsoft.com/office/word/2010/wordprocessingGroup" xmlns:wpi="http://schemas.microsoft.com/office/word/2010/wordprocessingInk" xmlns:wne="http://schemas.microsoft.com/office/word/2006/wordml" xmlns:wps="http://schemas.microsoft.com/office/word/2010/wordprocessingShape" mc:Ignorable="w14 w15 w16se w16cid w16 w16cex w16sdtdh wp14">
+<w:document xmlns:wpc="http://schemas.microsoft.com/office/word/2010/wordprocessingCanvas" xmlns:mc="http://schemas.openxmlformats.org/markup-compatibility/2006" xmlns:o="urn:schemas-microsoft-com:office:office" xmlns:r="http://schemas.openxmlformats.org/officeDocument/2006/relationships" xmlns:m="http://schemas.openxmlformats.org/officeDocument/2006/math" xmlns:v="urn:schemas-microsoft-com:vml" xmlns:wp14="http://schemas.microsoft.com/office/word/2010/wordprocessingDrawing" xmlns:wp="http://schemas.openxmlformats.org/drawingml/2006/wordprocessingDrawing" xmlns:w10="urn:schemas-microsoft-com:office:word" xmlns:w="http://schemas.openxmlformats.org/wordprocessingml/2006/main" xmlns:w14="http://schemas.microsoft.com/office/word/2010/wordml" xmlns:w15="http://schemas.microsoft.com/office/word/2012/wordml" xmlns:wpg="http://schemas.microsoft.com/office/word/2010/wordprocessingGroup" xmlns:wpi="http://schemas.microsoft.com/office/word/2010/wordprocessingInk" xmlns:wne="http://schemas.microsoft.com/office/word/2006/wordml" xmlns:wps="http://schemas.microsoft.com/office/word/2010/wordprocessingShape" mc:Ignorable="w14 w15 wp14">
   <w:body>
     <w:tbl>
       <w:tblPr>
-        <w:tblStyle w:val="Grilledutableau"/>
+        <w:tblStyle w:val="TableGrid"/>
         <w:tblW w:w="0" w:type="auto"/>
         <w:tblLook w:val="04A0" w:firstRow="1" w:lastRow="0" w:firstColumn="1" w:lastColumn="0" w:noHBand="0" w:noVBand="1"/>
       </w:tblPr>
@@ -90,7 +90,7 @@
     </w:p>
     <w:p>
       <w:pPr>
-        <w:pStyle w:val="Paragraphedeliste"/>
+        <w:pStyle w:val="ListParagraph"/>
         <w:numPr>
           <w:ilvl w:val="0"/>
           <w:numId w:val="1"/>
@@ -139,14 +139,50 @@
           <w:szCs w:val="24"/>
         </w:rPr>
       </w:pPr>
-      <w:r>
-        <w:rPr>
-          <w:rFonts w:ascii="Arial" w:hAnsi="Arial" w:cs="Arial"/>
-          <w:sz w:val="24"/>
-          <w:szCs w:val="24"/>
-        </w:rPr>
-        <w:t>Lazors est un jeu puzzle où l’utilisateur doit atteindre une ou plusieurs cibles avec un laser. Pour ce faire, l’utilisateur dispose de différent bloc lui permettant de faire dévier le laser.</w:t>
-      </w:r>
+      <w:proofErr w:type="spellStart"/>
+      <w:r>
+        <w:rPr>
+          <w:rFonts w:ascii="Arial" w:hAnsi="Arial" w:cs="Arial"/>
+          <w:sz w:val="24"/>
+          <w:szCs w:val="24"/>
+        </w:rPr>
+        <w:t>Lazors</w:t>
+      </w:r>
+      <w:proofErr w:type="spellEnd"/>
+      <w:r>
+        <w:rPr>
+          <w:rFonts w:ascii="Arial" w:hAnsi="Arial" w:cs="Arial"/>
+          <w:sz w:val="24"/>
+          <w:szCs w:val="24"/>
+        </w:rPr>
+        <w:t xml:space="preserve"> est un jeu puzzle où l’utilisateur doit atteindre </w:t>
+      </w:r>
+      <w:r>
+        <w:rPr>
+          <w:rFonts w:ascii="Arial" w:hAnsi="Arial" w:cs="Arial"/>
+          <w:sz w:val="24"/>
+          <w:szCs w:val="24"/>
+        </w:rPr>
+        <w:t>des</w:t>
+      </w:r>
+      <w:r>
+        <w:rPr>
+          <w:rFonts w:ascii="Arial" w:hAnsi="Arial" w:cs="Arial"/>
+          <w:sz w:val="24"/>
+          <w:szCs w:val="24"/>
+        </w:rPr>
+        <w:t xml:space="preserve"> cibles avec un laser. Pour ce faire, l’utilisateur </w:t>
+      </w:r>
+      <w:r>
+        <w:rPr>
+          <w:rFonts w:ascii="Arial" w:hAnsi="Arial" w:cs="Arial"/>
+          <w:sz w:val="24"/>
+          <w:szCs w:val="24"/>
+        </w:rPr>
+        <w:t>déplace des blocs pour faire dévier le laser.</w:t>
+      </w:r>
+      <w:bookmarkStart w:id="0" w:name="_GoBack"/>
+      <w:bookmarkEnd w:id="0"/>
     </w:p>
     <w:p>
       <w:pPr>
@@ -170,11 +206,13 @@
     </w:p>
     <w:p>
       <w:pPr>
-        <w:pStyle w:val="Paragraphedeliste"/>
+        <w:pStyle w:val="ListParagraph"/>
         <w:numPr>
           <w:ilvl w:val="0"/>
           <w:numId w:val="1"/>
         </w:numPr>
+        <w:spacing w:line="360" w:lineRule="auto"/>
+        <w:ind w:left="714" w:hanging="357"/>
         <w:rPr>
           <w:rFonts w:ascii="Arial" w:hAnsi="Arial" w:cs="Arial"/>
           <w:b/>
@@ -212,7 +250,514 @@
     </w:p>
     <w:p>
       <w:pPr>
-        <w:pStyle w:val="Paragraphedeliste"/>
+        <w:pStyle w:val="ListParagraph"/>
+        <w:spacing w:line="360" w:lineRule="auto"/>
+        <w:ind w:left="357"/>
+        <w:rPr>
+          <w:rFonts w:ascii="Arial" w:hAnsi="Arial" w:cs="Arial"/>
+          <w:sz w:val="24"/>
+          <w:szCs w:val="24"/>
+        </w:rPr>
+      </w:pPr>
+      <w:r>
+        <w:rPr>
+          <w:rFonts w:ascii="Arial" w:hAnsi="Arial" w:cs="Arial"/>
+          <w:sz w:val="24"/>
+          <w:szCs w:val="24"/>
+        </w:rPr>
+        <w:t xml:space="preserve">Le jeu contiendra les </w:t>
+      </w:r>
+      <w:r>
+        <w:rPr>
+          <w:rFonts w:ascii="Arial" w:hAnsi="Arial" w:cs="Arial"/>
+          <w:sz w:val="24"/>
+          <w:szCs w:val="24"/>
+        </w:rPr>
+        <w:t>fonctionnalités</w:t>
+      </w:r>
+      <w:r>
+        <w:rPr>
+          <w:rFonts w:ascii="Arial" w:hAnsi="Arial" w:cs="Arial"/>
+          <w:sz w:val="24"/>
+          <w:szCs w:val="24"/>
+        </w:rPr>
+        <w:t xml:space="preserve"> suivant</w:t>
+      </w:r>
+      <w:r>
+        <w:rPr>
+          <w:rFonts w:ascii="Arial" w:hAnsi="Arial" w:cs="Arial"/>
+          <w:sz w:val="24"/>
+          <w:szCs w:val="24"/>
+        </w:rPr>
+        <w:t>e</w:t>
+      </w:r>
+      <w:r>
+        <w:rPr>
+          <w:rFonts w:ascii="Arial" w:hAnsi="Arial" w:cs="Arial"/>
+          <w:sz w:val="24"/>
+          <w:szCs w:val="24"/>
+        </w:rPr>
+        <w:t>s :</w:t>
+      </w:r>
+    </w:p>
+    <w:p>
+      <w:pPr>
+        <w:pStyle w:val="ListParagraph"/>
+        <w:numPr>
+          <w:ilvl w:val="0"/>
+          <w:numId w:val="12"/>
+        </w:numPr>
+        <w:spacing w:line="288" w:lineRule="auto"/>
+        <w:ind w:hanging="357"/>
+        <w:contextualSpacing w:val="0"/>
+        <w:rPr>
+          <w:rFonts w:ascii="Arial" w:hAnsi="Arial" w:cs="Arial"/>
+          <w:sz w:val="24"/>
+          <w:szCs w:val="24"/>
+        </w:rPr>
+      </w:pPr>
+      <w:r>
+        <w:rPr>
+          <w:rFonts w:ascii="Arial" w:hAnsi="Arial" w:cs="Arial"/>
+          <w:sz w:val="24"/>
+          <w:szCs w:val="24"/>
+        </w:rPr>
+        <w:t>Plateau : Le pla</w:t>
+      </w:r>
+      <w:r>
+        <w:rPr>
+          <w:rFonts w:ascii="Arial" w:hAnsi="Arial" w:cs="Arial"/>
+          <w:sz w:val="24"/>
+          <w:szCs w:val="24"/>
+        </w:rPr>
+        <w:t xml:space="preserve">teau est une grille de taille </w:t>
+      </w:r>
+      <m:oMath>
+        <m:r>
+          <w:rPr>
+            <w:rFonts w:ascii="Cambria Math" w:hAnsi="Cambria Math" w:cs="Arial"/>
+            <w:sz w:val="24"/>
+            <w:szCs w:val="24"/>
+          </w:rPr>
+          <m:t>m×n (m,n</m:t>
+        </m:r>
+        <m:r>
+          <m:rPr>
+            <m:scr m:val="double-struck"/>
+          </m:rPr>
+          <w:rPr>
+            <w:rFonts w:ascii="Cambria Math" w:hAnsi="Cambria Math" w:cs="Arial"/>
+            <w:sz w:val="24"/>
+            <w:szCs w:val="24"/>
+          </w:rPr>
+          <m:t>∈N)</m:t>
+        </m:r>
+      </m:oMath>
+      <w:r>
+        <w:rPr>
+          <w:rFonts w:ascii="Arial" w:hAnsi="Arial" w:cs="Arial"/>
+          <w:sz w:val="24"/>
+          <w:szCs w:val="24"/>
+        </w:rPr>
+        <w:t xml:space="preserve"> possédant des cases visibles et cachées. Les cases visibles permettent de placer des blocs contrairement aux cases cachées.</w:t>
+      </w:r>
+    </w:p>
+    <w:p>
+      <w:pPr>
+        <w:pStyle w:val="ListParagraph"/>
+        <w:numPr>
+          <w:ilvl w:val="0"/>
+          <w:numId w:val="12"/>
+        </w:numPr>
+        <w:spacing w:line="288" w:lineRule="auto"/>
+        <w:ind w:hanging="357"/>
+        <w:contextualSpacing w:val="0"/>
+        <w:rPr>
+          <w:rFonts w:ascii="Arial" w:hAnsi="Arial" w:cs="Arial"/>
+          <w:sz w:val="24"/>
+          <w:szCs w:val="24"/>
+        </w:rPr>
+      </w:pPr>
+      <w:r>
+        <w:rPr>
+          <w:rFonts w:ascii="Arial" w:hAnsi="Arial" w:cs="Arial"/>
+          <w:sz w:val="24"/>
+          <w:szCs w:val="24"/>
+        </w:rPr>
+        <w:t>Les Blocs </w:t>
+      </w:r>
+      <w:r>
+        <w:rPr>
+          <w:rFonts w:ascii="Arial" w:hAnsi="Arial" w:cs="Arial"/>
+          <w:sz w:val="24"/>
+          <w:szCs w:val="24"/>
+        </w:rPr>
+        <w:t>(Déplaçable ou non)</w:t>
+      </w:r>
+      <w:r>
+        <w:rPr>
+          <w:rFonts w:ascii="Arial" w:hAnsi="Arial" w:cs="Arial"/>
+          <w:sz w:val="24"/>
+          <w:szCs w:val="24"/>
+        </w:rPr>
+        <w:t>:</w:t>
+      </w:r>
+    </w:p>
+    <w:p>
+      <w:pPr>
+        <w:pStyle w:val="ListParagraph"/>
+        <w:numPr>
+          <w:ilvl w:val="1"/>
+          <w:numId w:val="12"/>
+        </w:numPr>
+        <w:spacing w:line="288" w:lineRule="auto"/>
+        <w:contextualSpacing w:val="0"/>
+        <w:rPr>
+          <w:rFonts w:ascii="Arial" w:hAnsi="Arial" w:cs="Arial"/>
+          <w:sz w:val="24"/>
+          <w:szCs w:val="24"/>
+        </w:rPr>
+      </w:pPr>
+      <w:r>
+        <w:rPr>
+          <w:rFonts w:ascii="Arial" w:hAnsi="Arial" w:cs="Arial"/>
+          <w:sz w:val="24"/>
+          <w:szCs w:val="24"/>
+        </w:rPr>
+        <w:t>Blocs réfléchissants : leurs faces réfléchissent le rayon laser.</w:t>
+      </w:r>
+    </w:p>
+    <w:p>
+      <w:pPr>
+        <w:pStyle w:val="ListParagraph"/>
+        <w:numPr>
+          <w:ilvl w:val="1"/>
+          <w:numId w:val="12"/>
+        </w:numPr>
+        <w:spacing w:line="288" w:lineRule="auto"/>
+        <w:ind w:hanging="357"/>
+        <w:contextualSpacing w:val="0"/>
+        <w:rPr>
+          <w:rFonts w:ascii="Arial" w:hAnsi="Arial" w:cs="Arial"/>
+          <w:sz w:val="24"/>
+          <w:szCs w:val="24"/>
+        </w:rPr>
+      </w:pPr>
+      <w:r>
+        <w:rPr>
+          <w:rFonts w:ascii="Arial" w:hAnsi="Arial" w:cs="Arial"/>
+          <w:sz w:val="24"/>
+          <w:szCs w:val="24"/>
+        </w:rPr>
+        <w:t>Blocs opaques : ils absorbent le rayon laser sans le réfléchir.</w:t>
+      </w:r>
+    </w:p>
+    <w:p>
+      <w:pPr>
+        <w:pStyle w:val="ListParagraph"/>
+        <w:numPr>
+          <w:ilvl w:val="1"/>
+          <w:numId w:val="12"/>
+        </w:numPr>
+        <w:spacing w:line="288" w:lineRule="auto"/>
+        <w:ind w:hanging="357"/>
+        <w:contextualSpacing w:val="0"/>
+        <w:rPr>
+          <w:rFonts w:ascii="Arial" w:hAnsi="Arial" w:cs="Arial"/>
+          <w:sz w:val="24"/>
+          <w:szCs w:val="24"/>
+        </w:rPr>
+      </w:pPr>
+      <w:r>
+        <w:rPr>
+          <w:rFonts w:ascii="Arial" w:hAnsi="Arial" w:cs="Arial"/>
+          <w:sz w:val="24"/>
+          <w:szCs w:val="24"/>
+        </w:rPr>
+        <w:t>Blocs semi-réfléchissants : une partie du rayon</w:t>
+      </w:r>
+      <w:r>
+        <w:rPr>
+          <w:rFonts w:ascii="Arial" w:hAnsi="Arial" w:cs="Arial"/>
+          <w:sz w:val="24"/>
+          <w:szCs w:val="24"/>
+        </w:rPr>
+        <w:t xml:space="preserve"> laser est réfléchie tandis que </w:t>
+      </w:r>
+      <w:r>
+        <w:rPr>
+          <w:rFonts w:ascii="Arial" w:hAnsi="Arial" w:cs="Arial"/>
+          <w:sz w:val="24"/>
+          <w:szCs w:val="24"/>
+        </w:rPr>
+        <w:t>l’autre partie traverse le bloc sans être déviée.</w:t>
+      </w:r>
+    </w:p>
+    <w:p>
+      <w:pPr>
+        <w:pStyle w:val="ListParagraph"/>
+        <w:numPr>
+          <w:ilvl w:val="1"/>
+          <w:numId w:val="12"/>
+        </w:numPr>
+        <w:spacing w:line="288" w:lineRule="auto"/>
+        <w:ind w:hanging="357"/>
+        <w:contextualSpacing w:val="0"/>
+        <w:rPr>
+          <w:rFonts w:ascii="Arial" w:hAnsi="Arial" w:cs="Arial"/>
+          <w:sz w:val="24"/>
+          <w:szCs w:val="24"/>
+        </w:rPr>
+      </w:pPr>
+      <w:r>
+        <w:rPr>
+          <w:rFonts w:ascii="Arial" w:hAnsi="Arial" w:cs="Arial"/>
+          <w:sz w:val="24"/>
+          <w:szCs w:val="24"/>
+        </w:rPr>
+        <w:t>Blocs prismatiques : le rayon est dévié à l’entrée dans le bloc pour le traverser en</w:t>
+      </w:r>
+      <w:r>
+        <w:rPr>
+          <w:rFonts w:ascii="Arial" w:hAnsi="Arial" w:cs="Arial"/>
+          <w:sz w:val="24"/>
+          <w:szCs w:val="24"/>
+        </w:rPr>
+        <w:t xml:space="preserve"> </w:t>
+      </w:r>
+      <w:r>
+        <w:rPr>
+          <w:rFonts w:ascii="Arial" w:hAnsi="Arial" w:cs="Arial"/>
+          <w:sz w:val="24"/>
+          <w:szCs w:val="24"/>
+        </w:rPr>
+        <w:t>passant par son centre et en ressortir avec le même angle d’incidence qu’à l’entrée.</w:t>
+      </w:r>
+    </w:p>
+    <w:p>
+      <w:pPr>
+        <w:pStyle w:val="ListParagraph"/>
+        <w:numPr>
+          <w:ilvl w:val="1"/>
+          <w:numId w:val="12"/>
+        </w:numPr>
+        <w:spacing w:line="288" w:lineRule="auto"/>
+        <w:ind w:hanging="357"/>
+        <w:contextualSpacing w:val="0"/>
+        <w:rPr>
+          <w:rFonts w:ascii="Arial" w:hAnsi="Arial" w:cs="Arial"/>
+          <w:sz w:val="24"/>
+          <w:szCs w:val="24"/>
+        </w:rPr>
+      </w:pPr>
+      <w:r>
+        <w:rPr>
+          <w:rFonts w:ascii="Arial" w:hAnsi="Arial" w:cs="Arial"/>
+          <w:sz w:val="24"/>
+          <w:szCs w:val="24"/>
+        </w:rPr>
+        <w:t xml:space="preserve">Blocs </w:t>
+      </w:r>
+      <w:proofErr w:type="spellStart"/>
+      <w:r>
+        <w:rPr>
+          <w:rFonts w:ascii="Arial" w:hAnsi="Arial" w:cs="Arial"/>
+          <w:sz w:val="24"/>
+          <w:szCs w:val="24"/>
+        </w:rPr>
+        <w:t>téléporteurs</w:t>
+      </w:r>
+      <w:proofErr w:type="spellEnd"/>
+      <w:r>
+        <w:rPr>
+          <w:rFonts w:ascii="Arial" w:hAnsi="Arial" w:cs="Arial"/>
+          <w:sz w:val="24"/>
+          <w:szCs w:val="24"/>
+        </w:rPr>
+        <w:t xml:space="preserve"> : ces blocs vont par paires, un rayon qui entre par la face de l’un</w:t>
+      </w:r>
+      <w:r>
+        <w:rPr>
+          <w:rFonts w:ascii="Arial" w:hAnsi="Arial" w:cs="Arial"/>
+          <w:sz w:val="24"/>
+          <w:szCs w:val="24"/>
+        </w:rPr>
+        <w:t xml:space="preserve"> </w:t>
+      </w:r>
+      <w:r>
+        <w:rPr>
+          <w:rFonts w:ascii="Arial" w:hAnsi="Arial" w:cs="Arial"/>
+          <w:sz w:val="24"/>
+          <w:szCs w:val="24"/>
+        </w:rPr>
+        <w:t>ressort par la face opposée de l’autre avec la même incidence.</w:t>
+      </w:r>
+    </w:p>
+    <w:p>
+      <w:pPr>
+        <w:pStyle w:val="ListParagraph"/>
+        <w:numPr>
+          <w:ilvl w:val="0"/>
+          <w:numId w:val="12"/>
+        </w:numPr>
+        <w:spacing w:line="288" w:lineRule="auto"/>
+        <w:ind w:hanging="357"/>
+        <w:contextualSpacing w:val="0"/>
+        <w:rPr>
+          <w:rFonts w:ascii="Arial" w:hAnsi="Arial" w:cs="Arial"/>
+          <w:sz w:val="24"/>
+          <w:szCs w:val="24"/>
+        </w:rPr>
+      </w:pPr>
+      <w:r>
+        <w:rPr>
+          <w:rFonts w:ascii="Arial" w:hAnsi="Arial" w:cs="Arial"/>
+          <w:sz w:val="24"/>
+          <w:szCs w:val="24"/>
+        </w:rPr>
+        <w:t>Cibles :</w:t>
+      </w:r>
+      <w:r>
+        <w:rPr>
+          <w:rFonts w:ascii="Arial" w:hAnsi="Arial" w:cs="Arial"/>
+          <w:sz w:val="24"/>
+          <w:szCs w:val="24"/>
+        </w:rPr>
+        <w:t xml:space="preserve"> Les cibles ne peuvent qu’être placées sur les bords des blocs (centre des </w:t>
+      </w:r>
+      <w:r>
+        <w:rPr>
+          <w:rFonts w:ascii="Arial" w:hAnsi="Arial" w:cs="Arial"/>
+          <w:sz w:val="24"/>
+          <w:szCs w:val="24"/>
+        </w:rPr>
+        <w:t>cotés)</w:t>
+      </w:r>
+      <w:r>
+        <w:rPr>
+          <w:rFonts w:ascii="Arial" w:hAnsi="Arial" w:cs="Arial"/>
+          <w:sz w:val="24"/>
+          <w:szCs w:val="24"/>
+        </w:rPr>
+        <w:t>. Le jeu se terminera si toutes les cibles sont atteintes par un laser.</w:t>
+      </w:r>
+    </w:p>
+    <w:p>
+      <w:pPr>
+        <w:pStyle w:val="ListParagraph"/>
+        <w:numPr>
+          <w:ilvl w:val="0"/>
+          <w:numId w:val="12"/>
+        </w:numPr>
+        <w:spacing w:line="288" w:lineRule="auto"/>
+        <w:ind w:hanging="357"/>
+        <w:contextualSpacing w:val="0"/>
+        <w:rPr>
+          <w:rFonts w:ascii="Arial" w:hAnsi="Arial" w:cs="Arial"/>
+          <w:sz w:val="24"/>
+          <w:szCs w:val="24"/>
+        </w:rPr>
+      </w:pPr>
+      <w:r>
+        <w:rPr>
+          <w:rFonts w:ascii="Arial" w:hAnsi="Arial" w:cs="Arial"/>
+          <w:sz w:val="24"/>
+          <w:szCs w:val="24"/>
+        </w:rPr>
+        <w:t>Laser :</w:t>
+      </w:r>
+      <w:r>
+        <w:rPr>
+          <w:rFonts w:ascii="Arial" w:hAnsi="Arial" w:cs="Arial"/>
+          <w:sz w:val="24"/>
+          <w:szCs w:val="24"/>
+        </w:rPr>
+        <w:t xml:space="preserve"> L’origine du laser possède une position et inclinaison fixe initialisé au début de chaque niveau. Cependant, l’utilisateur peut changer l’orientation du laser à l’aide des différents blocs à sa disposition.</w:t>
+      </w:r>
+    </w:p>
+    <w:p>
+      <w:pPr>
+        <w:pStyle w:val="ListParagraph"/>
+        <w:numPr>
+          <w:ilvl w:val="0"/>
+          <w:numId w:val="12"/>
+        </w:numPr>
+        <w:spacing w:line="288" w:lineRule="auto"/>
+        <w:ind w:hanging="357"/>
+        <w:contextualSpacing w:val="0"/>
+        <w:rPr>
+          <w:rFonts w:ascii="Arial" w:hAnsi="Arial" w:cs="Arial"/>
+          <w:sz w:val="24"/>
+          <w:szCs w:val="24"/>
+        </w:rPr>
+      </w:pPr>
+      <w:r>
+        <w:rPr>
+          <w:rFonts w:ascii="Arial" w:hAnsi="Arial" w:cs="Arial"/>
+          <w:sz w:val="24"/>
+          <w:szCs w:val="24"/>
+        </w:rPr>
+        <w:t>Niveau : Il existe différent</w:t>
+      </w:r>
+      <w:r>
+        <w:rPr>
+          <w:rFonts w:ascii="Arial" w:hAnsi="Arial" w:cs="Arial"/>
+          <w:sz w:val="24"/>
+          <w:szCs w:val="24"/>
+        </w:rPr>
+        <w:t>s</w:t>
+      </w:r>
+      <w:r>
+        <w:rPr>
+          <w:rFonts w:ascii="Arial" w:hAnsi="Arial" w:cs="Arial"/>
+          <w:sz w:val="24"/>
+          <w:szCs w:val="24"/>
+        </w:rPr>
+        <w:t xml:space="preserve"> niveau</w:t>
+      </w:r>
+      <w:r>
+        <w:rPr>
+          <w:rFonts w:ascii="Arial" w:hAnsi="Arial" w:cs="Arial"/>
+          <w:sz w:val="24"/>
+          <w:szCs w:val="24"/>
+        </w:rPr>
+        <w:t>x</w:t>
+      </w:r>
+      <w:r>
+        <w:rPr>
+          <w:rFonts w:ascii="Arial" w:hAnsi="Arial" w:cs="Arial"/>
+          <w:sz w:val="24"/>
+          <w:szCs w:val="24"/>
+        </w:rPr>
+        <w:t xml:space="preserve"> dans le jeu. Chaque niveau débloquera le niveau suivant.</w:t>
+      </w:r>
+      <w:r>
+        <w:rPr>
+          <w:rFonts w:ascii="Arial" w:hAnsi="Arial" w:cs="Arial"/>
+          <w:sz w:val="24"/>
+          <w:szCs w:val="24"/>
+        </w:rPr>
+        <w:t xml:space="preserve"> Ces niveaux sont sauvegardés sur le disque.</w:t>
+      </w:r>
+    </w:p>
+    <w:p>
+      <w:pPr>
+        <w:rPr>
+          <w:rFonts w:ascii="Arial" w:hAnsi="Arial" w:cs="Arial"/>
+          <w:sz w:val="24"/>
+          <w:szCs w:val="24"/>
+        </w:rPr>
+      </w:pPr>
+    </w:p>
+    <w:p>
+      <w:pPr>
+        <w:pStyle w:val="ListParagraph"/>
+        <w:numPr>
+          <w:ilvl w:val="0"/>
+          <w:numId w:val="1"/>
+        </w:numPr>
+        <w:spacing w:line="360" w:lineRule="auto"/>
+        <w:ind w:left="714" w:hanging="357"/>
         <w:rPr>
           <w:rFonts w:ascii="Arial" w:hAnsi="Arial" w:cs="Arial"/>
           <w:b/>
@@ -223,60 +768,7 @@
           <w:u w:val="single"/>
         </w:rPr>
       </w:pPr>
-    </w:p>
-    <w:p>
-      <w:pPr>
-        <w:pStyle w:val="Paragraphedeliste"/>
-        <w:ind w:left="360"/>
-        <w:rPr>
-          <w:rFonts w:ascii="Arial" w:hAnsi="Arial" w:cs="Arial"/>
-          <w:sz w:val="24"/>
-          <w:szCs w:val="24"/>
-        </w:rPr>
-      </w:pPr>
-      <w:r>
-        <w:rPr>
-          <w:rFonts w:ascii="Arial" w:hAnsi="Arial" w:cs="Arial"/>
-          <w:sz w:val="24"/>
-          <w:szCs w:val="24"/>
-        </w:rPr>
-        <w:t xml:space="preserve">Le jeu contiendra les </w:t>
-      </w:r>
-      <w:r>
-        <w:rPr>
-          <w:rFonts w:ascii="Arial" w:hAnsi="Arial" w:cs="Arial"/>
-          <w:sz w:val="24"/>
-          <w:szCs w:val="24"/>
-        </w:rPr>
-        <w:t>fonctionnalités</w:t>
-      </w:r>
-      <w:r>
-        <w:rPr>
-          <w:rFonts w:ascii="Arial" w:hAnsi="Arial" w:cs="Arial"/>
-          <w:sz w:val="24"/>
-          <w:szCs w:val="24"/>
-        </w:rPr>
-        <w:t xml:space="preserve"> suivant</w:t>
-      </w:r>
-      <w:r>
-        <w:rPr>
-          <w:rFonts w:ascii="Arial" w:hAnsi="Arial" w:cs="Arial"/>
-          <w:sz w:val="24"/>
-          <w:szCs w:val="24"/>
-        </w:rPr>
-        <w:t>e</w:t>
-      </w:r>
-      <w:r>
-        <w:rPr>
-          <w:rFonts w:ascii="Arial" w:hAnsi="Arial" w:cs="Arial"/>
-          <w:sz w:val="24"/>
-          <w:szCs w:val="24"/>
-        </w:rPr>
-        <w:t>s :</w:t>
-      </w:r>
-    </w:p>
-    <w:p>
-      <w:pPr>
+      <w:r>
         <w:rPr>
           <w:rFonts w:ascii="Arial" w:hAnsi="Arial" w:cs="Arial"/>
           <w:b/>
@@ -286,194 +778,297 @@
           <w:szCs w:val="28"/>
           <w:u w:val="single"/>
         </w:rPr>
-      </w:pPr>
+        <w:lastRenderedPageBreak/>
+        <w:t>Extensions</w:t>
+      </w:r>
     </w:p>
     <w:p>
       <w:pPr>
-        <w:pStyle w:val="Paragraphedeliste"/>
+        <w:pStyle w:val="ListParagraph"/>
         <w:numPr>
           <w:ilvl w:val="0"/>
-          <w:numId w:val="6"/>
+          <w:numId w:val="12"/>
         </w:numPr>
-        <w:spacing w:after="0" w:line="240" w:lineRule="auto"/>
-        <w:rPr>
-          <w:rFonts w:ascii="Arial" w:eastAsia="Times New Roman" w:hAnsi="Arial" w:cs="Arial"/>
-        </w:rPr>
-      </w:pPr>
-      <w:r>
-        <w:rPr>
-          <w:rFonts w:ascii="Arial" w:eastAsia="Times New Roman" w:hAnsi="Arial" w:cs="Arial"/>
-        </w:rPr>
-        <w:t xml:space="preserve">Plateau : Le plateau est une grille de taille m </w:t>
-      </w:r>
-      <w:r>
-        <w:rPr>
-          <w:rFonts w:ascii="Arial" w:eastAsia="Times New Roman" w:hAnsi="Arial" w:cs="Arial"/>
-          <w:sz w:val="20"/>
-          <w:szCs w:val="20"/>
-        </w:rPr>
-        <w:t>x</w:t>
-      </w:r>
-      <w:r>
-        <w:rPr>
-          <w:rFonts w:ascii="Arial" w:eastAsia="Times New Roman" w:hAnsi="Arial" w:cs="Arial"/>
-        </w:rPr>
-        <w:t xml:space="preserve"> n</w:t>
-      </w:r>
-      <w:r>
-        <w:rPr>
-          <w:rFonts w:ascii="Arial" w:eastAsia="Times New Roman" w:hAnsi="Arial" w:cs="Arial"/>
-        </w:rPr>
-        <w:t xml:space="preserve"> possédant des cases visibles et cachées. Les cases visibles permettent de placer des blocs contrairement aux cases cachées.</w:t>
+        <w:spacing w:before="160" w:after="0" w:line="288" w:lineRule="auto"/>
+        <w:ind w:left="363" w:hanging="357"/>
+        <w:contextualSpacing w:val="0"/>
+        <w:rPr>
+          <w:rFonts w:ascii="Arial" w:hAnsi="Arial" w:cs="Arial"/>
+          <w:sz w:val="24"/>
+          <w:szCs w:val="24"/>
+        </w:rPr>
+      </w:pPr>
+      <w:r>
+        <w:rPr>
+          <w:rFonts w:ascii="Arial" w:hAnsi="Arial" w:cs="Arial"/>
+          <w:sz w:val="24"/>
+          <w:szCs w:val="24"/>
+        </w:rPr>
+        <w:t>Éditeur de niveaux</w:t>
       </w:r>
     </w:p>
     <w:p>
       <w:pPr>
-        <w:pStyle w:val="Paragraphedeliste"/>
-        <w:spacing w:after="0" w:line="240" w:lineRule="auto"/>
-        <w:ind w:left="360"/>
-        <w:rPr>
-          <w:rFonts w:ascii="Arial" w:eastAsia="Times New Roman" w:hAnsi="Arial" w:cs="Arial"/>
-        </w:rPr>
-      </w:pPr>
+        <w:pStyle w:val="ListParagraph"/>
+        <w:numPr>
+          <w:ilvl w:val="0"/>
+          <w:numId w:val="12"/>
+        </w:numPr>
+        <w:spacing w:before="160" w:after="0" w:line="288" w:lineRule="auto"/>
+        <w:ind w:left="363" w:hanging="357"/>
+        <w:contextualSpacing w:val="0"/>
+        <w:rPr>
+          <w:rFonts w:ascii="Arial" w:hAnsi="Arial" w:cs="Arial"/>
+          <w:sz w:val="24"/>
+          <w:szCs w:val="24"/>
+        </w:rPr>
+      </w:pPr>
+      <w:r>
+        <w:rPr>
+          <w:rFonts w:ascii="Arial" w:hAnsi="Arial" w:cs="Arial"/>
+          <w:sz w:val="24"/>
+          <w:szCs w:val="24"/>
+        </w:rPr>
+        <w:t>Autres modes de jeux :</w:t>
+      </w:r>
     </w:p>
     <w:p>
       <w:pPr>
-        <w:pStyle w:val="Paragraphedeliste"/>
+        <w:pStyle w:val="ListParagraph"/>
+        <w:numPr>
+          <w:ilvl w:val="1"/>
+          <w:numId w:val="12"/>
+        </w:numPr>
+        <w:spacing w:line="288" w:lineRule="auto"/>
+        <w:ind w:hanging="357"/>
+        <w:rPr>
+          <w:rFonts w:ascii="Arial" w:hAnsi="Arial" w:cs="Arial"/>
+          <w:sz w:val="24"/>
+          <w:szCs w:val="24"/>
+        </w:rPr>
+      </w:pPr>
+      <w:r>
+        <w:rPr>
+          <w:rFonts w:ascii="Arial" w:hAnsi="Arial" w:cs="Arial"/>
+          <w:sz w:val="24"/>
+          <w:szCs w:val="24"/>
+        </w:rPr>
+        <w:t>Déplacements limités</w:t>
+      </w:r>
+    </w:p>
+    <w:p>
+      <w:pPr>
+        <w:pStyle w:val="ListParagraph"/>
+        <w:numPr>
+          <w:ilvl w:val="1"/>
+          <w:numId w:val="12"/>
+        </w:numPr>
+        <w:spacing w:line="288" w:lineRule="auto"/>
+        <w:ind w:hanging="357"/>
+        <w:rPr>
+          <w:rFonts w:ascii="Arial" w:hAnsi="Arial" w:cs="Arial"/>
+          <w:sz w:val="24"/>
+          <w:szCs w:val="24"/>
+        </w:rPr>
+      </w:pPr>
+      <w:r>
+        <w:rPr>
+          <w:rFonts w:ascii="Arial" w:hAnsi="Arial" w:cs="Arial"/>
+          <w:sz w:val="24"/>
+          <w:szCs w:val="24"/>
+        </w:rPr>
+        <w:t>Temps limité</w:t>
+      </w:r>
+    </w:p>
+    <w:p>
+      <w:pPr>
+        <w:pStyle w:val="ListParagraph"/>
         <w:numPr>
           <w:ilvl w:val="0"/>
-          <w:numId w:val="6"/>
+          <w:numId w:val="12"/>
         </w:numPr>
-        <w:spacing w:after="0" w:line="240" w:lineRule="auto"/>
-        <w:rPr>
-          <w:rFonts w:ascii="Arial" w:eastAsia="Times New Roman" w:hAnsi="Arial" w:cs="Arial"/>
-        </w:rPr>
-      </w:pPr>
-      <w:r>
-        <w:rPr>
-          <w:rFonts w:ascii="Arial" w:eastAsia="Times New Roman" w:hAnsi="Arial" w:cs="Arial"/>
-        </w:rPr>
-        <w:t>Les Blocs </w:t>
-      </w:r>
-      <w:r>
-        <w:rPr>
-          <w:rFonts w:ascii="Arial" w:eastAsia="Times New Roman" w:hAnsi="Arial" w:cs="Arial"/>
-        </w:rPr>
-        <w:t>(Déplaçable ou non)</w:t>
-      </w:r>
-      <w:r>
-        <w:rPr>
-          <w:rFonts w:ascii="Arial" w:eastAsia="Times New Roman" w:hAnsi="Arial" w:cs="Arial"/>
-        </w:rPr>
-        <w:t>:</w:t>
+        <w:spacing w:before="360" w:after="0" w:line="288" w:lineRule="auto"/>
+        <w:ind w:left="363" w:hanging="357"/>
+        <w:contextualSpacing w:val="0"/>
+        <w:rPr>
+          <w:rFonts w:ascii="Arial" w:hAnsi="Arial" w:cs="Arial"/>
+          <w:sz w:val="24"/>
+          <w:szCs w:val="24"/>
+        </w:rPr>
+      </w:pPr>
+      <w:r>
+        <w:rPr>
+          <w:rFonts w:ascii="Arial" w:hAnsi="Arial" w:cs="Arial"/>
+          <w:sz w:val="24"/>
+          <w:szCs w:val="24"/>
+        </w:rPr>
+        <w:t>Menu des modes de jeu</w:t>
+      </w:r>
+      <w:r>
+        <w:rPr>
+          <w:rFonts w:ascii="Arial" w:hAnsi="Arial" w:cs="Arial"/>
+          <w:sz w:val="24"/>
+          <w:szCs w:val="24"/>
+        </w:rPr>
+        <w:t xml:space="preserve"> avec les choix suivantes</w:t>
       </w:r>
     </w:p>
     <w:p>
       <w:pPr>
-        <w:pStyle w:val="Paragraphedeliste"/>
+        <w:pStyle w:val="ListParagraph"/>
         <w:numPr>
-          <w:ilvl w:val="3"/>
-          <w:numId w:val="6"/>
+          <w:ilvl w:val="1"/>
+          <w:numId w:val="12"/>
         </w:numPr>
-        <w:spacing w:after="0" w:line="240" w:lineRule="auto"/>
-        <w:rPr>
-          <w:rFonts w:ascii="Arial" w:eastAsia="Times New Roman" w:hAnsi="Arial" w:cs="Arial"/>
-          <w:sz w:val="24"/>
-          <w:szCs w:val="24"/>
-        </w:rPr>
-      </w:pPr>
-      <w:r>
-        <w:rPr>
-          <w:rFonts w:ascii="Arial" w:eastAsia="Times New Roman" w:hAnsi="Arial" w:cs="Arial"/>
-        </w:rPr>
-        <w:t>Blocs réfléchissants : leurs faces réfléchissent le rayon laser.</w:t>
+        <w:spacing w:line="288" w:lineRule="auto"/>
+        <w:ind w:hanging="357"/>
+        <w:rPr>
+          <w:rFonts w:ascii="Arial" w:hAnsi="Arial" w:cs="Arial"/>
+          <w:sz w:val="24"/>
+          <w:szCs w:val="24"/>
+        </w:rPr>
+      </w:pPr>
+      <w:r>
+        <w:rPr>
+          <w:rFonts w:ascii="Arial" w:hAnsi="Arial" w:cs="Arial"/>
+          <w:sz w:val="24"/>
+          <w:szCs w:val="24"/>
+        </w:rPr>
+        <w:t>É</w:t>
+      </w:r>
+      <w:r>
+        <w:rPr>
+          <w:rFonts w:ascii="Arial" w:hAnsi="Arial" w:cs="Arial"/>
+          <w:sz w:val="24"/>
+          <w:szCs w:val="24"/>
+        </w:rPr>
+        <w:t>diteur de niveau qui permettrait à l’utilisateur de créer ses propres niveaux.</w:t>
       </w:r>
     </w:p>
     <w:p>
       <w:pPr>
-        <w:spacing w:after="0" w:line="240" w:lineRule="auto"/>
-        <w:ind w:left="720"/>
-        <w:rPr>
-          <w:rFonts w:ascii="Arial" w:eastAsia="Times New Roman" w:hAnsi="Arial" w:cs="Arial"/>
-          <w:sz w:val="24"/>
-          <w:szCs w:val="24"/>
-        </w:rPr>
-      </w:pPr>
+        <w:pStyle w:val="ListParagraph"/>
+        <w:numPr>
+          <w:ilvl w:val="1"/>
+          <w:numId w:val="12"/>
+        </w:numPr>
+        <w:spacing w:line="288" w:lineRule="auto"/>
+        <w:ind w:hanging="357"/>
+        <w:rPr>
+          <w:rFonts w:ascii="Arial" w:hAnsi="Arial" w:cs="Arial"/>
+          <w:sz w:val="24"/>
+          <w:szCs w:val="24"/>
+        </w:rPr>
+      </w:pPr>
+      <w:r>
+        <w:rPr>
+          <w:rFonts w:ascii="Arial" w:hAnsi="Arial" w:cs="Arial"/>
+          <w:sz w:val="24"/>
+          <w:szCs w:val="24"/>
+        </w:rPr>
+        <w:t>Déplacement</w:t>
+      </w:r>
+      <w:r>
+        <w:rPr>
+          <w:rFonts w:ascii="Arial" w:hAnsi="Arial" w:cs="Arial"/>
+          <w:sz w:val="24"/>
+          <w:szCs w:val="24"/>
+        </w:rPr>
+        <w:t>s</w:t>
+      </w:r>
+      <w:r>
+        <w:rPr>
+          <w:rFonts w:ascii="Arial" w:hAnsi="Arial" w:cs="Arial"/>
+          <w:sz w:val="24"/>
+          <w:szCs w:val="24"/>
+        </w:rPr>
+        <w:t xml:space="preserve"> limité</w:t>
+      </w:r>
+      <w:r>
+        <w:rPr>
+          <w:rFonts w:ascii="Arial" w:hAnsi="Arial" w:cs="Arial"/>
+          <w:sz w:val="24"/>
+          <w:szCs w:val="24"/>
+        </w:rPr>
+        <w:t>s</w:t>
+      </w:r>
     </w:p>
     <w:p>
       <w:pPr>
-        <w:pStyle w:val="Paragraphedeliste"/>
+        <w:pStyle w:val="ListParagraph"/>
         <w:numPr>
-          <w:ilvl w:val="3"/>
-          <w:numId w:val="6"/>
+          <w:ilvl w:val="1"/>
+          <w:numId w:val="12"/>
         </w:numPr>
-        <w:spacing w:after="0" w:line="240" w:lineRule="auto"/>
-        <w:rPr>
-          <w:rFonts w:ascii="Arial" w:eastAsia="Times New Roman" w:hAnsi="Arial" w:cs="Arial"/>
-          <w:sz w:val="24"/>
-          <w:szCs w:val="24"/>
-        </w:rPr>
-      </w:pPr>
-      <w:r>
-        <w:rPr>
-          <w:rFonts w:ascii="Arial" w:eastAsia="Times New Roman" w:hAnsi="Arial" w:cs="Arial"/>
-        </w:rPr>
-        <w:t>Blocs opaques : ils absorbent le rayon laser sans le réfléchir.</w:t>
+        <w:spacing w:line="288" w:lineRule="auto"/>
+        <w:ind w:hanging="357"/>
+        <w:rPr>
+          <w:rFonts w:ascii="Arial" w:hAnsi="Arial" w:cs="Arial"/>
+          <w:sz w:val="24"/>
+          <w:szCs w:val="24"/>
+        </w:rPr>
+      </w:pPr>
+      <w:r>
+        <w:rPr>
+          <w:rFonts w:ascii="Arial" w:hAnsi="Arial" w:cs="Arial"/>
+          <w:sz w:val="24"/>
+          <w:szCs w:val="24"/>
+        </w:rPr>
+        <w:t>Chrono</w:t>
       </w:r>
     </w:p>
     <w:p>
       <w:pPr>
-        <w:pStyle w:val="Paragraphedeliste"/>
-        <w:spacing w:after="0" w:line="240" w:lineRule="auto"/>
-        <w:ind w:left="1440"/>
-        <w:rPr>
-          <w:rFonts w:ascii="Arial" w:eastAsia="Times New Roman" w:hAnsi="Arial" w:cs="Arial"/>
-          <w:sz w:val="24"/>
-          <w:szCs w:val="24"/>
-        </w:rPr>
-      </w:pPr>
+        <w:pStyle w:val="ListParagraph"/>
+        <w:numPr>
+          <w:ilvl w:val="1"/>
+          <w:numId w:val="12"/>
+        </w:numPr>
+        <w:spacing w:line="288" w:lineRule="auto"/>
+        <w:ind w:hanging="357"/>
+        <w:rPr>
+          <w:rFonts w:ascii="Arial" w:hAnsi="Arial" w:cs="Arial"/>
+          <w:sz w:val="24"/>
+          <w:szCs w:val="24"/>
+        </w:rPr>
+      </w:pPr>
+      <w:r>
+        <w:rPr>
+          <w:rFonts w:ascii="Arial" w:hAnsi="Arial" w:cs="Arial"/>
+          <w:sz w:val="24"/>
+          <w:szCs w:val="24"/>
+        </w:rPr>
+        <w:t>Classique</w:t>
+      </w:r>
     </w:p>
     <w:p>
       <w:pPr>
-        <w:pStyle w:val="Paragraphedeliste"/>
+        <w:pStyle w:val="ListParagraph"/>
         <w:numPr>
-          <w:ilvl w:val="3"/>
-          <w:numId w:val="6"/>
+          <w:ilvl w:val="1"/>
+          <w:numId w:val="12"/>
         </w:numPr>
-        <w:spacing w:after="0" w:line="240" w:lineRule="auto"/>
-        <w:rPr>
-          <w:rFonts w:ascii="Arial" w:eastAsia="Times New Roman" w:hAnsi="Arial" w:cs="Arial"/>
-          <w:sz w:val="24"/>
-          <w:szCs w:val="24"/>
-        </w:rPr>
-      </w:pPr>
-      <w:r>
-        <w:rPr>
-          <w:rFonts w:ascii="Arial" w:eastAsia="Times New Roman" w:hAnsi="Arial" w:cs="Arial"/>
-        </w:rPr>
-        <w:t>Blocs semi-réfléchissants : une partie du rayon laser est réfléchie tandis que l’autre</w:t>
-      </w:r>
-      <w:r>
-        <w:rPr>
-          <w:rFonts w:ascii="Arial" w:eastAsia="Times New Roman" w:hAnsi="Arial" w:cs="Arial"/>
-          <w:sz w:val="24"/>
-          <w:szCs w:val="24"/>
-        </w:rPr>
-        <w:t xml:space="preserve"> </w:t>
-      </w:r>
-      <w:r>
-        <w:rPr>
-          <w:rFonts w:ascii="Arial" w:eastAsia="Times New Roman" w:hAnsi="Arial" w:cs="Arial"/>
-        </w:rPr>
-        <w:t>partie traverse le bloc sans être déviée.</w:t>
+        <w:spacing w:line="288" w:lineRule="auto"/>
+        <w:ind w:hanging="357"/>
+        <w:rPr>
+          <w:rFonts w:ascii="Arial" w:hAnsi="Arial" w:cs="Arial"/>
+          <w:sz w:val="24"/>
+          <w:szCs w:val="24"/>
+        </w:rPr>
+      </w:pPr>
+      <w:r>
+        <w:rPr>
+          <w:rFonts w:ascii="Arial" w:hAnsi="Arial" w:cs="Arial"/>
+          <w:sz w:val="24"/>
+          <w:szCs w:val="24"/>
+        </w:rPr>
+        <w:t>Statistique utilisateur (temps moyen, nombre de coup moyen, etc…)</w:t>
       </w:r>
     </w:p>
     <w:p>
       <w:pPr>
-        <w:spacing w:after="0" w:line="240" w:lineRule="auto"/>
-        <w:ind w:left="720"/>
-        <w:rPr>
-          <w:rFonts w:ascii="Arial" w:eastAsia="Times New Roman" w:hAnsi="Arial" w:cs="Arial"/>
+        <w:rPr>
+          <w:rFonts w:ascii="Arial" w:hAnsi="Arial" w:cs="Arial"/>
           <w:sz w:val="24"/>
           <w:szCs w:val="24"/>
         </w:rPr>
@@ -481,288 +1076,13 @@
     </w:p>
     <w:p>
       <w:pPr>
-        <w:pStyle w:val="Paragraphedeliste"/>
-        <w:numPr>
-          <w:ilvl w:val="3"/>
-          <w:numId w:val="6"/>
-        </w:numPr>
-        <w:spacing w:after="0" w:line="240" w:lineRule="auto"/>
-        <w:rPr>
-          <w:rFonts w:ascii="Arial" w:eastAsia="Times New Roman" w:hAnsi="Arial" w:cs="Arial"/>
-          <w:sz w:val="24"/>
-          <w:szCs w:val="24"/>
-        </w:rPr>
-      </w:pPr>
-      <w:r>
-        <w:rPr>
-          <w:rFonts w:ascii="Arial" w:eastAsia="Times New Roman" w:hAnsi="Arial" w:cs="Arial"/>
-        </w:rPr>
-        <w:t>Blocs prismatiques : le rayon est dévié à l’entrée dans le bloc pour le traverser en</w:t>
-      </w:r>
-      <w:r>
-        <w:rPr>
-          <w:rFonts w:ascii="Arial" w:eastAsia="Times New Roman" w:hAnsi="Arial" w:cs="Arial"/>
-        </w:rPr>
-        <w:t xml:space="preserve"> </w:t>
-      </w:r>
-      <w:r>
-        <w:rPr>
-          <w:rFonts w:ascii="Arial" w:eastAsia="Times New Roman" w:hAnsi="Arial" w:cs="Arial"/>
-        </w:rPr>
-        <w:t>passant par son centre et en ressortir avec le même angle d’incidence qu’à l’entrée.</w:t>
-      </w:r>
-      <w:r>
-        <w:rPr>
-          <w:rFonts w:ascii="Arial" w:eastAsia="Times New Roman" w:hAnsi="Arial" w:cs="Arial"/>
-          <w:sz w:val="24"/>
-          <w:szCs w:val="24"/>
-        </w:rPr>
-        <w:br/>
-      </w:r>
-      <w:r>
-        <w:rPr>
-          <w:rFonts w:ascii="Arial" w:eastAsia="Times New Roman" w:hAnsi="Arial" w:cs="Arial"/>
-        </w:rPr>
-        <w:t>Lazors</w:t>
-      </w:r>
-    </w:p>
-    <w:p>
-      <w:pPr>
-        <w:pStyle w:val="Paragraphedeliste"/>
-        <w:spacing w:after="0" w:line="240" w:lineRule="auto"/>
-        <w:ind w:left="1440"/>
-        <w:rPr>
-          <w:rFonts w:ascii="Arial" w:eastAsia="Times New Roman" w:hAnsi="Arial" w:cs="Arial"/>
-          <w:sz w:val="24"/>
-          <w:szCs w:val="24"/>
-        </w:rPr>
-      </w:pPr>
-    </w:p>
-    <w:p>
-      <w:pPr>
-        <w:pStyle w:val="Paragraphedeliste"/>
-        <w:numPr>
-          <w:ilvl w:val="3"/>
-          <w:numId w:val="6"/>
-        </w:numPr>
-        <w:spacing w:after="0" w:line="240" w:lineRule="auto"/>
-        <w:rPr>
-          <w:rFonts w:ascii="Arial" w:eastAsia="Times New Roman" w:hAnsi="Arial" w:cs="Arial"/>
-          <w:sz w:val="24"/>
-          <w:szCs w:val="24"/>
-        </w:rPr>
-      </w:pPr>
-      <w:r>
-        <w:rPr>
-          <w:rFonts w:ascii="Arial" w:eastAsia="Times New Roman" w:hAnsi="Arial" w:cs="Arial"/>
-        </w:rPr>
-        <w:t>Blocs téléporteurs : ces blocs vont par paires, un rayon qui entre par la face de l’un</w:t>
-      </w:r>
-      <w:r>
-        <w:rPr>
-          <w:rFonts w:ascii="Arial" w:eastAsia="Times New Roman" w:hAnsi="Arial" w:cs="Arial"/>
-        </w:rPr>
-        <w:t xml:space="preserve"> </w:t>
-      </w:r>
-      <w:r>
-        <w:rPr>
-          <w:rFonts w:ascii="Arial" w:eastAsia="Times New Roman" w:hAnsi="Arial" w:cs="Arial"/>
-        </w:rPr>
-        <w:t>ressort par la face opposée de l’autre avec la même incidence.</w:t>
-      </w:r>
-    </w:p>
-    <w:p>
-      <w:pPr>
-        <w:pStyle w:val="Paragraphedeliste"/>
-        <w:rPr>
-          <w:rFonts w:ascii="Arial" w:eastAsia="Times New Roman" w:hAnsi="Arial" w:cs="Arial"/>
-          <w:sz w:val="24"/>
-          <w:szCs w:val="24"/>
-        </w:rPr>
-      </w:pPr>
-    </w:p>
-    <w:p>
-      <w:pPr>
-        <w:pStyle w:val="Paragraphedeliste"/>
-        <w:numPr>
-          <w:ilvl w:val="3"/>
-          <w:numId w:val="7"/>
-        </w:numPr>
-        <w:spacing w:after="0" w:line="240" w:lineRule="auto"/>
-        <w:ind w:left="360"/>
-        <w:rPr>
-          <w:rFonts w:ascii="Arial" w:eastAsia="Times New Roman" w:hAnsi="Arial" w:cs="Arial"/>
-          <w:sz w:val="24"/>
-          <w:szCs w:val="24"/>
-        </w:rPr>
-      </w:pPr>
-      <w:r>
-        <w:rPr>
-          <w:rFonts w:ascii="Arial" w:eastAsia="Times New Roman" w:hAnsi="Arial" w:cs="Arial"/>
-          <w:sz w:val="24"/>
-          <w:szCs w:val="24"/>
-        </w:rPr>
-        <w:t>Cibles :</w:t>
-      </w:r>
-      <w:r>
-        <w:rPr>
-          <w:rFonts w:ascii="Arial" w:eastAsia="Times New Roman" w:hAnsi="Arial" w:cs="Arial"/>
-          <w:sz w:val="24"/>
-          <w:szCs w:val="24"/>
-        </w:rPr>
-        <w:t xml:space="preserve"> Les cibles ne peuvent qu’être placées sur les bords des blocs (centre des </w:t>
-      </w:r>
-      <w:r>
-        <w:rPr>
-          <w:rFonts w:ascii="Arial" w:eastAsia="Times New Roman" w:hAnsi="Arial" w:cs="Arial"/>
-          <w:sz w:val="24"/>
-          <w:szCs w:val="24"/>
-        </w:rPr>
-        <w:t>cotés)</w:t>
-      </w:r>
-      <w:r>
-        <w:rPr>
-          <w:rFonts w:ascii="Arial" w:eastAsia="Times New Roman" w:hAnsi="Arial" w:cs="Arial"/>
-          <w:sz w:val="24"/>
-          <w:szCs w:val="24"/>
-        </w:rPr>
-        <w:t>. Le jeu se terminera si toutes les cibles sont atteintes par un laser.</w:t>
-      </w:r>
-    </w:p>
-    <w:p>
-      <w:pPr>
-        <w:pStyle w:val="Paragraphedeliste"/>
-        <w:ind w:left="0"/>
-        <w:rPr>
-          <w:rFonts w:ascii="Arial" w:eastAsia="Times New Roman" w:hAnsi="Arial" w:cs="Arial"/>
-          <w:sz w:val="24"/>
-          <w:szCs w:val="24"/>
-        </w:rPr>
-      </w:pPr>
-    </w:p>
-    <w:p>
-      <w:pPr>
-        <w:pStyle w:val="Paragraphedeliste"/>
-        <w:numPr>
-          <w:ilvl w:val="3"/>
-          <w:numId w:val="7"/>
-        </w:numPr>
-        <w:spacing w:after="0" w:line="240" w:lineRule="auto"/>
-        <w:ind w:left="360"/>
-        <w:rPr>
-          <w:rFonts w:ascii="Arial" w:eastAsia="Times New Roman" w:hAnsi="Arial" w:cs="Arial"/>
-          <w:sz w:val="24"/>
-          <w:szCs w:val="24"/>
-        </w:rPr>
-      </w:pPr>
-      <w:r>
-        <w:rPr>
-          <w:rFonts w:ascii="Arial" w:eastAsia="Times New Roman" w:hAnsi="Arial" w:cs="Arial"/>
-          <w:sz w:val="24"/>
-          <w:szCs w:val="24"/>
-        </w:rPr>
-        <w:t>Laser :</w:t>
-      </w:r>
-      <w:r>
-        <w:rPr>
-          <w:rFonts w:ascii="Arial" w:eastAsia="Times New Roman" w:hAnsi="Arial" w:cs="Arial"/>
-          <w:sz w:val="24"/>
-          <w:szCs w:val="24"/>
-        </w:rPr>
-        <w:t xml:space="preserve"> L’origine du laser possède une position et inclinaison fixe initialisé au début de chaque niveau. Cependant, l’utilisateur peut changer l’orientation du laser à l’aide des différents blocs à sa disposition.</w:t>
-      </w:r>
-    </w:p>
-    <w:p>
-      <w:pPr>
-        <w:pStyle w:val="Paragraphedeliste"/>
-        <w:rPr>
-          <w:rFonts w:ascii="Arial" w:eastAsia="Times New Roman" w:hAnsi="Arial" w:cs="Arial"/>
-          <w:sz w:val="24"/>
-          <w:szCs w:val="24"/>
-        </w:rPr>
-      </w:pPr>
-    </w:p>
-    <w:p>
-      <w:pPr>
-        <w:pStyle w:val="Paragraphedeliste"/>
-        <w:numPr>
-          <w:ilvl w:val="3"/>
-          <w:numId w:val="7"/>
-        </w:numPr>
-        <w:spacing w:after="0" w:line="240" w:lineRule="auto"/>
-        <w:ind w:left="360"/>
-        <w:rPr>
-          <w:rFonts w:ascii="Arial" w:eastAsia="Times New Roman" w:hAnsi="Arial" w:cs="Arial"/>
-          <w:sz w:val="24"/>
-          <w:szCs w:val="24"/>
-        </w:rPr>
-      </w:pPr>
-      <w:r>
-        <w:rPr>
-          <w:rFonts w:ascii="Arial" w:eastAsia="Times New Roman" w:hAnsi="Arial" w:cs="Arial"/>
-          <w:sz w:val="24"/>
-          <w:szCs w:val="24"/>
-        </w:rPr>
-        <w:lastRenderedPageBreak/>
-        <w:t>Niveau : Il existe différent</w:t>
-      </w:r>
-      <w:r>
-        <w:rPr>
-          <w:rFonts w:ascii="Arial" w:eastAsia="Times New Roman" w:hAnsi="Arial" w:cs="Arial"/>
-          <w:sz w:val="24"/>
-          <w:szCs w:val="24"/>
-        </w:rPr>
-        <w:t>s</w:t>
-      </w:r>
-      <w:r>
-        <w:rPr>
-          <w:rFonts w:ascii="Arial" w:eastAsia="Times New Roman" w:hAnsi="Arial" w:cs="Arial"/>
-          <w:sz w:val="24"/>
-          <w:szCs w:val="24"/>
-        </w:rPr>
-        <w:t xml:space="preserve"> niveau</w:t>
-      </w:r>
-      <w:r>
-        <w:rPr>
-          <w:rFonts w:ascii="Arial" w:eastAsia="Times New Roman" w:hAnsi="Arial" w:cs="Arial"/>
-          <w:sz w:val="24"/>
-          <w:szCs w:val="24"/>
-        </w:rPr>
-        <w:t>x</w:t>
-      </w:r>
-      <w:r>
-        <w:rPr>
-          <w:rFonts w:ascii="Arial" w:eastAsia="Times New Roman" w:hAnsi="Arial" w:cs="Arial"/>
-          <w:sz w:val="24"/>
-          <w:szCs w:val="24"/>
-        </w:rPr>
-        <w:t xml:space="preserve"> dans le jeu. Chaque niveau débloquera le niveau suivant.</w:t>
-      </w:r>
-      <w:r>
-        <w:rPr>
-          <w:rFonts w:ascii="Arial" w:eastAsia="Times New Roman" w:hAnsi="Arial" w:cs="Arial"/>
-          <w:sz w:val="24"/>
-          <w:szCs w:val="24"/>
-        </w:rPr>
-        <w:t xml:space="preserve"> Ces niveaux sont sauvegardés sur le disque.</w:t>
-      </w:r>
-    </w:p>
-    <w:p>
-      <w:pPr>
-        <w:rPr>
-          <w:rFonts w:ascii="Arial" w:hAnsi="Arial" w:cs="Arial"/>
-          <w:sz w:val="24"/>
-          <w:szCs w:val="24"/>
-        </w:rPr>
-      </w:pPr>
-    </w:p>
-    <w:p>
-      <w:pPr>
-        <w:pStyle w:val="Paragraphedeliste"/>
+        <w:pStyle w:val="ListParagraph"/>
         <w:numPr>
           <w:ilvl w:val="0"/>
           <w:numId w:val="1"/>
         </w:numPr>
+        <w:spacing w:line="360" w:lineRule="auto"/>
+        <w:ind w:left="714" w:hanging="357"/>
         <w:rPr>
           <w:rFonts w:ascii="Arial" w:hAnsi="Arial" w:cs="Arial"/>
           <w:b/>
@@ -783,217 +1103,12 @@
           <w:szCs w:val="28"/>
           <w:u w:val="single"/>
         </w:rPr>
-        <w:t>Extensions</w:t>
-      </w:r>
-    </w:p>
-    <w:p>
-      <w:pPr>
-        <w:ind w:left="360"/>
-        <w:rPr>
-          <w:rFonts w:ascii="Arial" w:hAnsi="Arial" w:cs="Arial"/>
-          <w:b/>
-          <w:bCs/>
-          <w:color w:val="538135" w:themeColor="accent6" w:themeShade="BF"/>
-          <w:sz w:val="28"/>
-          <w:szCs w:val="28"/>
-          <w:u w:val="single"/>
-        </w:rPr>
-      </w:pPr>
-    </w:p>
-    <w:p>
-      <w:pPr>
-        <w:ind w:left="360"/>
-        <w:rPr>
-          <w:rFonts w:ascii="Arial" w:hAnsi="Arial" w:cs="Arial"/>
-          <w:sz w:val="24"/>
-          <w:szCs w:val="24"/>
-        </w:rPr>
-      </w:pPr>
-      <w:r>
-        <w:rPr>
-          <w:rFonts w:ascii="Arial" w:hAnsi="Arial" w:cs="Arial"/>
-          <w:sz w:val="24"/>
-          <w:szCs w:val="24"/>
-        </w:rPr>
-        <w:t>- Menu des modes de jeu</w:t>
-      </w:r>
-    </w:p>
-    <w:p>
-      <w:pPr>
-        <w:pStyle w:val="Paragraphedeliste"/>
-        <w:numPr>
-          <w:ilvl w:val="1"/>
-          <w:numId w:val="8"/>
-        </w:numPr>
-        <w:rPr>
-          <w:rFonts w:ascii="Arial" w:hAnsi="Arial" w:cs="Arial"/>
-          <w:sz w:val="24"/>
-          <w:szCs w:val="24"/>
-        </w:rPr>
-      </w:pPr>
-      <w:r>
-        <w:rPr>
-          <w:rFonts w:ascii="Arial" w:hAnsi="Arial" w:cs="Arial"/>
-          <w:sz w:val="24"/>
-          <w:szCs w:val="24"/>
-        </w:rPr>
-        <w:t>Editeur de niveau qui permettrait à l’utilisateur de créer ses propres niveaux.</w:t>
-      </w:r>
-    </w:p>
-    <w:p>
-      <w:pPr>
-        <w:pStyle w:val="Paragraphedeliste"/>
-        <w:numPr>
-          <w:ilvl w:val="1"/>
-          <w:numId w:val="8"/>
-        </w:numPr>
-        <w:rPr>
-          <w:rFonts w:ascii="Arial" w:hAnsi="Arial" w:cs="Arial"/>
-          <w:sz w:val="24"/>
-          <w:szCs w:val="24"/>
-        </w:rPr>
-      </w:pPr>
-      <w:r>
-        <w:rPr>
-          <w:rFonts w:ascii="Arial" w:hAnsi="Arial" w:cs="Arial"/>
-          <w:sz w:val="24"/>
-          <w:szCs w:val="24"/>
-        </w:rPr>
-        <w:t>Déplacement</w:t>
-      </w:r>
-      <w:r>
-        <w:rPr>
-          <w:rFonts w:ascii="Arial" w:hAnsi="Arial" w:cs="Arial"/>
-          <w:sz w:val="24"/>
-          <w:szCs w:val="24"/>
-        </w:rPr>
-        <w:t>s</w:t>
-      </w:r>
-      <w:r>
-        <w:rPr>
-          <w:rFonts w:ascii="Arial" w:hAnsi="Arial" w:cs="Arial"/>
-          <w:sz w:val="24"/>
-          <w:szCs w:val="24"/>
-        </w:rPr>
-        <w:t xml:space="preserve"> limité</w:t>
-      </w:r>
-      <w:r>
-        <w:rPr>
-          <w:rFonts w:ascii="Arial" w:hAnsi="Arial" w:cs="Arial"/>
-          <w:sz w:val="24"/>
-          <w:szCs w:val="24"/>
-        </w:rPr>
-        <w:t>s</w:t>
-      </w:r>
-    </w:p>
-    <w:p>
-      <w:pPr>
-        <w:pStyle w:val="Paragraphedeliste"/>
-        <w:numPr>
-          <w:ilvl w:val="1"/>
-          <w:numId w:val="8"/>
-        </w:numPr>
-        <w:rPr>
-          <w:rFonts w:ascii="Arial" w:hAnsi="Arial" w:cs="Arial"/>
-          <w:sz w:val="24"/>
-          <w:szCs w:val="24"/>
-        </w:rPr>
-      </w:pPr>
-      <w:r>
-        <w:rPr>
-          <w:rFonts w:ascii="Arial" w:hAnsi="Arial" w:cs="Arial"/>
-          <w:sz w:val="24"/>
-          <w:szCs w:val="24"/>
-        </w:rPr>
-        <w:t>Chrono</w:t>
-      </w:r>
-    </w:p>
-    <w:p>
-      <w:pPr>
-        <w:pStyle w:val="Paragraphedeliste"/>
-        <w:numPr>
-          <w:ilvl w:val="1"/>
-          <w:numId w:val="8"/>
-        </w:numPr>
-        <w:rPr>
-          <w:rFonts w:ascii="Arial" w:hAnsi="Arial" w:cs="Arial"/>
-          <w:sz w:val="24"/>
-          <w:szCs w:val="24"/>
-        </w:rPr>
-      </w:pPr>
-      <w:r>
-        <w:rPr>
-          <w:rFonts w:ascii="Arial" w:hAnsi="Arial" w:cs="Arial"/>
-          <w:sz w:val="24"/>
-          <w:szCs w:val="24"/>
-        </w:rPr>
-        <w:t>Classique</w:t>
-      </w:r>
-    </w:p>
-    <w:p>
-      <w:pPr>
-        <w:pStyle w:val="Paragraphedeliste"/>
-        <w:numPr>
-          <w:ilvl w:val="1"/>
-          <w:numId w:val="8"/>
-        </w:numPr>
-        <w:rPr>
-          <w:rFonts w:ascii="Arial" w:hAnsi="Arial" w:cs="Arial"/>
-          <w:sz w:val="24"/>
-          <w:szCs w:val="24"/>
-        </w:rPr>
-      </w:pPr>
-      <w:r>
-        <w:rPr>
-          <w:rFonts w:ascii="Arial" w:hAnsi="Arial" w:cs="Arial"/>
-          <w:sz w:val="24"/>
-          <w:szCs w:val="24"/>
-        </w:rPr>
-        <w:t>Statistique utilisateur (temps moyen, nombre de coup moyen, etc…)</w:t>
-      </w:r>
-    </w:p>
-    <w:p>
-      <w:pPr>
-        <w:rPr>
-          <w:rFonts w:ascii="Arial" w:hAnsi="Arial" w:cs="Arial"/>
-          <w:sz w:val="24"/>
-          <w:szCs w:val="24"/>
-        </w:rPr>
-      </w:pPr>
-    </w:p>
-    <w:p>
-      <w:pPr>
-        <w:pStyle w:val="Paragraphedeliste"/>
-        <w:numPr>
-          <w:ilvl w:val="0"/>
-          <w:numId w:val="1"/>
-        </w:numPr>
-        <w:rPr>
-          <w:rFonts w:ascii="Arial" w:hAnsi="Arial" w:cs="Arial"/>
-          <w:b/>
-          <w:bCs/>
-          <w:color w:val="538135" w:themeColor="accent6" w:themeShade="BF"/>
-          <w:sz w:val="28"/>
-          <w:szCs w:val="28"/>
-          <w:u w:val="single"/>
-        </w:rPr>
-      </w:pPr>
-      <w:r>
-        <w:rPr>
-          <w:rFonts w:ascii="Arial" w:hAnsi="Arial" w:cs="Arial"/>
-          <w:b/>
-          <w:bCs/>
-          <w:color w:val="538135" w:themeColor="accent6" w:themeShade="BF"/>
-          <w:sz w:val="28"/>
-          <w:szCs w:val="28"/>
-          <w:u w:val="single"/>
-        </w:rPr>
         <w:t>Calendrier</w:t>
       </w:r>
     </w:p>
     <w:tbl>
       <w:tblPr>
-        <w:tblStyle w:val="Grilledutableau"/>
+        <w:tblStyle w:val="TableGrid"/>
         <w:tblW w:w="0" w:type="auto"/>
         <w:tblLook w:val="04A0" w:firstRow="1" w:lastRow="0" w:firstColumn="1" w:lastColumn="0" w:noHBand="0" w:noVBand="1"/>
       </w:tblPr>
@@ -1304,7 +1419,25 @@
                 <w:sz w:val="24"/>
                 <w:szCs w:val="24"/>
               </w:rPr>
-              <w:t xml:space="preserve">- Fixe les potentiels bug de </w:t>
+              <w:t xml:space="preserve">- Fixe </w:t>
+            </w:r>
+            <w:proofErr w:type="gramStart"/>
+            <w:r>
+              <w:rPr>
+                <w:rFonts w:ascii="Arial" w:hAnsi="Arial" w:cs="Arial"/>
+                <w:sz w:val="24"/>
+                <w:szCs w:val="24"/>
+              </w:rPr>
+              <w:t>les potentiels bug</w:t>
+            </w:r>
+            <w:proofErr w:type="gramEnd"/>
+            <w:r>
+              <w:rPr>
+                <w:rFonts w:ascii="Arial" w:hAnsi="Arial" w:cs="Arial"/>
+                <w:sz w:val="24"/>
+                <w:szCs w:val="24"/>
+              </w:rPr>
+              <w:t xml:space="preserve"> de </w:t>
             </w:r>
             <w:r>
               <w:rPr>
@@ -1468,7 +1601,25 @@
                 <w:sz w:val="24"/>
                 <w:szCs w:val="24"/>
               </w:rPr>
-              <w:t>- Fixe les potentiels bug d’avril</w:t>
+              <w:t xml:space="preserve">- Fixe </w:t>
+            </w:r>
+            <w:proofErr w:type="gramStart"/>
+            <w:r>
+              <w:rPr>
+                <w:rFonts w:ascii="Arial" w:hAnsi="Arial" w:cs="Arial"/>
+                <w:sz w:val="24"/>
+                <w:szCs w:val="24"/>
+              </w:rPr>
+              <w:t>les potentiels bug</w:t>
+            </w:r>
+            <w:proofErr w:type="gramEnd"/>
+            <w:r>
+              <w:rPr>
+                <w:rFonts w:ascii="Arial" w:hAnsi="Arial" w:cs="Arial"/>
+                <w:sz w:val="24"/>
+                <w:szCs w:val="24"/>
+              </w:rPr>
+              <w:t xml:space="preserve"> d’avril</w:t>
             </w:r>
           </w:p>
           <w:p>
@@ -1524,7 +1675,7 @@
 </file>
 
 <file path=word/numbering.xml><?xml version="1.0" encoding="utf-8"?>
-<w:numbering xmlns:wpc="http://schemas.microsoft.com/office/word/2010/wordprocessingCanvas" xmlns:cx="http://schemas.microsoft.com/office/drawing/2014/chartex" xmlns:cx1="http://schemas.microsoft.com/office/drawing/2015/9/8/chartex" xmlns:cx2="http://schemas.microsoft.com/office/drawing/2015/10/21/chartex" xmlns:cx3="http://schemas.microsoft.com/office/drawing/2016/5/9/chartex" xmlns:cx4="http://schemas.microsoft.com/office/drawing/2016/5/10/chartex" xmlns:cx5="http://schemas.microsoft.com/office/drawing/2016/5/11/chartex" xmlns:cx6="http://schemas.microsoft.com/office/drawing/2016/5/12/chartex" xmlns:cx7="http://schemas.microsoft.com/office/drawing/2016/5/13/chartex" xmlns:cx8="http://schemas.microsoft.com/office/drawing/2016/5/14/chartex" xmlns:mc="http://schemas.openxmlformats.org/markup-compatibility/2006" xmlns:aink="http://schemas.microsoft.com/office/drawing/2016/ink" xmlns:am3d="http://schemas.microsoft.com/office/drawing/2017/model3d" xmlns:o="urn:schemas-microsoft-com:office:office" xmlns:r="http://schemas.openxmlformats.org/officeDocument/2006/relationships" xmlns:m="http://schemas.openxmlformats.org/officeDocument/2006/math" xmlns:v="urn:schemas-microsoft-com:vml" xmlns:wp14="http://schemas.microsoft.com/office/word/2010/wordprocessingDrawing" xmlns:wp="http://schemas.openxmlformats.org/drawingml/2006/wordprocessingDrawing" xmlns:w10="urn:schemas-microsoft-com:office:word" xmlns:w="http://schemas.openxmlformats.org/wordprocessingml/2006/main" xmlns:w14="http://schemas.microsoft.com/office/word/2010/wordml" xmlns:w15="http://schemas.microsoft.com/office/word/2012/wordml" xmlns:w16cex="http://schemas.microsoft.com/office/word/2018/wordml/cex" xmlns:w16cid="http://schemas.microsoft.com/office/word/2016/wordml/cid" xmlns:w16="http://schemas.microsoft.com/office/word/2018/wordml" xmlns:w16sdtdh="http://schemas.microsoft.com/office/word/2020/wordml/sdtdatahash" xmlns:w16se="http://schemas.microsoft.com/office/word/2015/wordml/symex" xmlns:wpg="http://schemas.microsoft.com/office/word/2010/wordprocessingGroup" xmlns:wpi="http://schemas.microsoft.com/office/word/2010/wordprocessingInk" xmlns:wne="http://schemas.microsoft.com/office/word/2006/wordml" xmlns:wps="http://schemas.microsoft.com/office/word/2010/wordprocessingShape" mc:Ignorable="w14 w15 w16se w16cid w16 w16cex w16sdtdh wp14">
+<w:numbering xmlns:wpc="http://schemas.microsoft.com/office/word/2010/wordprocessingCanvas" xmlns:mc="http://schemas.openxmlformats.org/markup-compatibility/2006" xmlns:o="urn:schemas-microsoft-com:office:office" xmlns:r="http://schemas.openxmlformats.org/officeDocument/2006/relationships" xmlns:m="http://schemas.openxmlformats.org/officeDocument/2006/math" xmlns:v="urn:schemas-microsoft-com:vml" xmlns:wp14="http://schemas.microsoft.com/office/word/2010/wordprocessingDrawing" xmlns:wp="http://schemas.openxmlformats.org/drawingml/2006/wordprocessingDrawing" xmlns:w10="urn:schemas-microsoft-com:office:word" xmlns:w="http://schemas.openxmlformats.org/wordprocessingml/2006/main" xmlns:w14="http://schemas.microsoft.com/office/word/2010/wordml" xmlns:w15="http://schemas.microsoft.com/office/word/2012/wordml" xmlns:wpg="http://schemas.microsoft.com/office/word/2010/wordprocessingGroup" xmlns:wpi="http://schemas.microsoft.com/office/word/2010/wordprocessingInk" xmlns:wne="http://schemas.microsoft.com/office/word/2006/wordml" xmlns:wps="http://schemas.microsoft.com/office/word/2010/wordprocessingShape" mc:Ignorable="w14 w15 wp14">
   <w:abstractNum w:abstractNumId="0" w15:restartNumberingAfterBreak="0">
     <w:nsid w:val="16C65962"/>
     <w:multiLevelType w:val="hybridMultilevel"/>
@@ -1701,6 +1852,119 @@
     </w:lvl>
   </w:abstractNum>
   <w:abstractNum w:abstractNumId="2" w15:restartNumberingAfterBreak="0">
+    <w:nsid w:val="192B4750"/>
+    <w:multiLevelType w:val="hybridMultilevel"/>
+    <w:tmpl w:val="D80CD13A"/>
+    <w:lvl w:ilvl="0" w:tplc="04090001">
+      <w:start w:val="1"/>
+      <w:numFmt w:val="bullet"/>
+      <w:lvlText w:val=""/>
+      <w:lvlJc w:val="left"/>
+      <w:pPr>
+        <w:ind w:left="720" w:hanging="360"/>
+      </w:pPr>
+      <w:rPr>
+        <w:rFonts w:ascii="Symbol" w:hAnsi="Symbol" w:hint="default"/>
+      </w:rPr>
+    </w:lvl>
+    <w:lvl w:ilvl="1" w:tplc="04090003">
+      <w:start w:val="1"/>
+      <w:numFmt w:val="bullet"/>
+      <w:lvlText w:val="o"/>
+      <w:lvlJc w:val="left"/>
+      <w:pPr>
+        <w:ind w:left="1440" w:hanging="360"/>
+      </w:pPr>
+      <w:rPr>
+        <w:rFonts w:ascii="Courier New" w:hAnsi="Courier New" w:cs="Courier New" w:hint="default"/>
+      </w:rPr>
+    </w:lvl>
+    <w:lvl w:ilvl="2" w:tplc="04090005">
+      <w:start w:val="1"/>
+      <w:numFmt w:val="bullet"/>
+      <w:lvlText w:val=""/>
+      <w:lvlJc w:val="left"/>
+      <w:pPr>
+        <w:ind w:left="2160" w:hanging="360"/>
+      </w:pPr>
+      <w:rPr>
+        <w:rFonts w:ascii="Wingdings" w:hAnsi="Wingdings" w:hint="default"/>
+      </w:rPr>
+    </w:lvl>
+    <w:lvl w:ilvl="3" w:tplc="04090001" w:tentative="1">
+      <w:start w:val="1"/>
+      <w:numFmt w:val="bullet"/>
+      <w:lvlText w:val=""/>
+      <w:lvlJc w:val="left"/>
+      <w:pPr>
+        <w:ind w:left="2880" w:hanging="360"/>
+      </w:pPr>
+      <w:rPr>
+        <w:rFonts w:ascii="Symbol" w:hAnsi="Symbol" w:hint="default"/>
+      </w:rPr>
+    </w:lvl>
+    <w:lvl w:ilvl="4" w:tplc="04090003" w:tentative="1">
+      <w:start w:val="1"/>
+      <w:numFmt w:val="bullet"/>
+      <w:lvlText w:val="o"/>
+      <w:lvlJc w:val="left"/>
+      <w:pPr>
+        <w:ind w:left="3600" w:hanging="360"/>
+      </w:pPr>
+      <w:rPr>
+        <w:rFonts w:ascii="Courier New" w:hAnsi="Courier New" w:cs="Courier New" w:hint="default"/>
+      </w:rPr>
+    </w:lvl>
+    <w:lvl w:ilvl="5" w:tplc="04090005" w:tentative="1">
+      <w:start w:val="1"/>
+      <w:numFmt w:val="bullet"/>
+      <w:lvlText w:val=""/>
+      <w:lvlJc w:val="left"/>
+      <w:pPr>
+        <w:ind w:left="4320" w:hanging="360"/>
+      </w:pPr>
+      <w:rPr>
+        <w:rFonts w:ascii="Wingdings" w:hAnsi="Wingdings" w:hint="default"/>
+      </w:rPr>
+    </w:lvl>
+    <w:lvl w:ilvl="6" w:tplc="04090001" w:tentative="1">
+      <w:start w:val="1"/>
+      <w:numFmt w:val="bullet"/>
+      <w:lvlText w:val=""/>
+      <w:lvlJc w:val="left"/>
+      <w:pPr>
+        <w:ind w:left="5040" w:hanging="360"/>
+      </w:pPr>
+      <w:rPr>
+        <w:rFonts w:ascii="Symbol" w:hAnsi="Symbol" w:hint="default"/>
+      </w:rPr>
+    </w:lvl>
+    <w:lvl w:ilvl="7" w:tplc="04090003" w:tentative="1">
+      <w:start w:val="1"/>
+      <w:numFmt w:val="bullet"/>
+      <w:lvlText w:val="o"/>
+      <w:lvlJc w:val="left"/>
+      <w:pPr>
+        <w:ind w:left="5760" w:hanging="360"/>
+      </w:pPr>
+      <w:rPr>
+        <w:rFonts w:ascii="Courier New" w:hAnsi="Courier New" w:cs="Courier New" w:hint="default"/>
+      </w:rPr>
+    </w:lvl>
+    <w:lvl w:ilvl="8" w:tplc="04090005" w:tentative="1">
+      <w:start w:val="1"/>
+      <w:numFmt w:val="bullet"/>
+      <w:lvlText w:val=""/>
+      <w:lvlJc w:val="left"/>
+      <w:pPr>
+        <w:ind w:left="6480" w:hanging="360"/>
+      </w:pPr>
+      <w:rPr>
+        <w:rFonts w:ascii="Wingdings" w:hAnsi="Wingdings" w:hint="default"/>
+      </w:rPr>
+    </w:lvl>
+  </w:abstractNum>
+  <w:abstractNum w:abstractNumId="3" w15:restartNumberingAfterBreak="0">
     <w:nsid w:val="1E537C5A"/>
     <w:multiLevelType w:val="hybridMultilevel"/>
     <w:tmpl w:val="C3D434F2"/>
@@ -1814,7 +2078,7 @@
       </w:rPr>
     </w:lvl>
   </w:abstractNum>
-  <w:abstractNum w:abstractNumId="3" w15:restartNumberingAfterBreak="0">
+  <w:abstractNum w:abstractNumId="4" w15:restartNumberingAfterBreak="0">
     <w:nsid w:val="23147DD0"/>
     <w:multiLevelType w:val="hybridMultilevel"/>
     <w:tmpl w:val="CF3A65A8"/>
@@ -1903,7 +2167,233 @@
       </w:pPr>
     </w:lvl>
   </w:abstractNum>
-  <w:abstractNum w:abstractNumId="4" w15:restartNumberingAfterBreak="0">
+  <w:abstractNum w:abstractNumId="5" w15:restartNumberingAfterBreak="0">
+    <w:nsid w:val="3DE77646"/>
+    <w:multiLevelType w:val="hybridMultilevel"/>
+    <w:tmpl w:val="5A5855B6"/>
+    <w:lvl w:ilvl="0" w:tplc="04090001">
+      <w:start w:val="1"/>
+      <w:numFmt w:val="bullet"/>
+      <w:lvlText w:val=""/>
+      <w:lvlJc w:val="left"/>
+      <w:pPr>
+        <w:ind w:left="720" w:hanging="360"/>
+      </w:pPr>
+      <w:rPr>
+        <w:rFonts w:ascii="Symbol" w:hAnsi="Symbol" w:hint="default"/>
+      </w:rPr>
+    </w:lvl>
+    <w:lvl w:ilvl="1" w:tplc="04090003" w:tentative="1">
+      <w:start w:val="1"/>
+      <w:numFmt w:val="bullet"/>
+      <w:lvlText w:val="o"/>
+      <w:lvlJc w:val="left"/>
+      <w:pPr>
+        <w:ind w:left="1440" w:hanging="360"/>
+      </w:pPr>
+      <w:rPr>
+        <w:rFonts w:ascii="Courier New" w:hAnsi="Courier New" w:cs="Courier New" w:hint="default"/>
+      </w:rPr>
+    </w:lvl>
+    <w:lvl w:ilvl="2" w:tplc="04090005" w:tentative="1">
+      <w:start w:val="1"/>
+      <w:numFmt w:val="bullet"/>
+      <w:lvlText w:val=""/>
+      <w:lvlJc w:val="left"/>
+      <w:pPr>
+        <w:ind w:left="2160" w:hanging="360"/>
+      </w:pPr>
+      <w:rPr>
+        <w:rFonts w:ascii="Wingdings" w:hAnsi="Wingdings" w:hint="default"/>
+      </w:rPr>
+    </w:lvl>
+    <w:lvl w:ilvl="3" w:tplc="04090001" w:tentative="1">
+      <w:start w:val="1"/>
+      <w:numFmt w:val="bullet"/>
+      <w:lvlText w:val=""/>
+      <w:lvlJc w:val="left"/>
+      <w:pPr>
+        <w:ind w:left="2880" w:hanging="360"/>
+      </w:pPr>
+      <w:rPr>
+        <w:rFonts w:ascii="Symbol" w:hAnsi="Symbol" w:hint="default"/>
+      </w:rPr>
+    </w:lvl>
+    <w:lvl w:ilvl="4" w:tplc="04090003" w:tentative="1">
+      <w:start w:val="1"/>
+      <w:numFmt w:val="bullet"/>
+      <w:lvlText w:val="o"/>
+      <w:lvlJc w:val="left"/>
+      <w:pPr>
+        <w:ind w:left="3600" w:hanging="360"/>
+      </w:pPr>
+      <w:rPr>
+        <w:rFonts w:ascii="Courier New" w:hAnsi="Courier New" w:cs="Courier New" w:hint="default"/>
+      </w:rPr>
+    </w:lvl>
+    <w:lvl w:ilvl="5" w:tplc="04090005" w:tentative="1">
+      <w:start w:val="1"/>
+      <w:numFmt w:val="bullet"/>
+      <w:lvlText w:val=""/>
+      <w:lvlJc w:val="left"/>
+      <w:pPr>
+        <w:ind w:left="4320" w:hanging="360"/>
+      </w:pPr>
+      <w:rPr>
+        <w:rFonts w:ascii="Wingdings" w:hAnsi="Wingdings" w:hint="default"/>
+      </w:rPr>
+    </w:lvl>
+    <w:lvl w:ilvl="6" w:tplc="04090001" w:tentative="1">
+      <w:start w:val="1"/>
+      <w:numFmt w:val="bullet"/>
+      <w:lvlText w:val=""/>
+      <w:lvlJc w:val="left"/>
+      <w:pPr>
+        <w:ind w:left="5040" w:hanging="360"/>
+      </w:pPr>
+      <w:rPr>
+        <w:rFonts w:ascii="Symbol" w:hAnsi="Symbol" w:hint="default"/>
+      </w:rPr>
+    </w:lvl>
+    <w:lvl w:ilvl="7" w:tplc="04090003" w:tentative="1">
+      <w:start w:val="1"/>
+      <w:numFmt w:val="bullet"/>
+      <w:lvlText w:val="o"/>
+      <w:lvlJc w:val="left"/>
+      <w:pPr>
+        <w:ind w:left="5760" w:hanging="360"/>
+      </w:pPr>
+      <w:rPr>
+        <w:rFonts w:ascii="Courier New" w:hAnsi="Courier New" w:cs="Courier New" w:hint="default"/>
+      </w:rPr>
+    </w:lvl>
+    <w:lvl w:ilvl="8" w:tplc="04090005" w:tentative="1">
+      <w:start w:val="1"/>
+      <w:numFmt w:val="bullet"/>
+      <w:lvlText w:val=""/>
+      <w:lvlJc w:val="left"/>
+      <w:pPr>
+        <w:ind w:left="6480" w:hanging="360"/>
+      </w:pPr>
+      <w:rPr>
+        <w:rFonts w:ascii="Wingdings" w:hAnsi="Wingdings" w:hint="default"/>
+      </w:rPr>
+    </w:lvl>
+  </w:abstractNum>
+  <w:abstractNum w:abstractNumId="6" w15:restartNumberingAfterBreak="0">
+    <w:nsid w:val="45D1197A"/>
+    <w:multiLevelType w:val="multilevel"/>
+    <w:tmpl w:val="BBAC4498"/>
+    <w:lvl w:ilvl="0">
+      <w:start w:val="1"/>
+      <w:numFmt w:val="none"/>
+      <w:lvlText w:val="●"/>
+      <w:lvlJc w:val="left"/>
+      <w:pPr>
+        <w:ind w:left="360" w:hanging="360"/>
+      </w:pPr>
+      <w:rPr>
+        <w:rFonts w:hint="default"/>
+      </w:rPr>
+    </w:lvl>
+    <w:lvl w:ilvl="1">
+      <w:start w:val="1"/>
+      <w:numFmt w:val="lowerLetter"/>
+      <w:lvlText w:val="%2)"/>
+      <w:lvlJc w:val="left"/>
+      <w:pPr>
+        <w:ind w:left="720" w:hanging="360"/>
+      </w:pPr>
+      <w:rPr>
+        <w:rFonts w:hint="default"/>
+      </w:rPr>
+    </w:lvl>
+    <w:lvl w:ilvl="2">
+      <w:start w:val="1"/>
+      <w:numFmt w:val="lowerRoman"/>
+      <w:lvlText w:val="%3)"/>
+      <w:lvlJc w:val="left"/>
+      <w:pPr>
+        <w:ind w:left="1080" w:hanging="360"/>
+      </w:pPr>
+      <w:rPr>
+        <w:rFonts w:hint="default"/>
+      </w:rPr>
+    </w:lvl>
+    <w:lvl w:ilvl="3">
+      <w:start w:val="1"/>
+      <w:numFmt w:val="decimal"/>
+      <w:lvlText w:val="(%4)"/>
+      <w:lvlJc w:val="left"/>
+      <w:pPr>
+        <w:ind w:left="1440" w:hanging="360"/>
+      </w:pPr>
+      <w:rPr>
+        <w:rFonts w:hint="default"/>
+      </w:rPr>
+    </w:lvl>
+    <w:lvl w:ilvl="4">
+      <w:start w:val="1"/>
+      <w:numFmt w:val="lowerLetter"/>
+      <w:lvlText w:val="(%5)"/>
+      <w:lvlJc w:val="left"/>
+      <w:pPr>
+        <w:ind w:left="1800" w:hanging="360"/>
+      </w:pPr>
+      <w:rPr>
+        <w:rFonts w:hint="default"/>
+      </w:rPr>
+    </w:lvl>
+    <w:lvl w:ilvl="5">
+      <w:start w:val="1"/>
+      <w:numFmt w:val="lowerRoman"/>
+      <w:lvlText w:val="(%6)"/>
+      <w:lvlJc w:val="left"/>
+      <w:pPr>
+        <w:ind w:left="2160" w:hanging="360"/>
+      </w:pPr>
+      <w:rPr>
+        <w:rFonts w:hint="default"/>
+      </w:rPr>
+    </w:lvl>
+    <w:lvl w:ilvl="6">
+      <w:start w:val="1"/>
+      <w:numFmt w:val="decimal"/>
+      <w:lvlText w:val="%7."/>
+      <w:lvlJc w:val="left"/>
+      <w:pPr>
+        <w:ind w:left="2520" w:hanging="360"/>
+      </w:pPr>
+      <w:rPr>
+        <w:rFonts w:hint="default"/>
+      </w:rPr>
+    </w:lvl>
+    <w:lvl w:ilvl="7">
+      <w:start w:val="1"/>
+      <w:numFmt w:val="lowerLetter"/>
+      <w:lvlText w:val="%8."/>
+      <w:lvlJc w:val="left"/>
+      <w:pPr>
+        <w:ind w:left="2880" w:hanging="360"/>
+      </w:pPr>
+      <w:rPr>
+        <w:rFonts w:hint="default"/>
+      </w:rPr>
+    </w:lvl>
+    <w:lvl w:ilvl="8">
+      <w:start w:val="1"/>
+      <w:numFmt w:val="lowerRoman"/>
+      <w:lvlText w:val="%9."/>
+      <w:lvlJc w:val="left"/>
+      <w:pPr>
+        <w:ind w:left="3240" w:hanging="360"/>
+      </w:pPr>
+      <w:rPr>
+        <w:rFonts w:hint="default"/>
+      </w:rPr>
+    </w:lvl>
+  </w:abstractNum>
+  <w:abstractNum w:abstractNumId="7" w15:restartNumberingAfterBreak="0">
     <w:nsid w:val="681E05F1"/>
     <w:multiLevelType w:val="multilevel"/>
     <w:tmpl w:val="4FA84DEA"/>
@@ -1986,7 +2476,7 @@
       </w:pPr>
     </w:lvl>
   </w:abstractNum>
-  <w:abstractNum w:abstractNumId="5" w15:restartNumberingAfterBreak="0">
+  <w:abstractNum w:abstractNumId="8" w15:restartNumberingAfterBreak="0">
     <w:nsid w:val="6E847B41"/>
     <w:multiLevelType w:val="multilevel"/>
     <w:tmpl w:val="040C001D"/>
@@ -2072,7 +2562,7 @@
       </w:pPr>
     </w:lvl>
   </w:abstractNum>
-  <w:abstractNum w:abstractNumId="6" w15:restartNumberingAfterBreak="0">
+  <w:abstractNum w:abstractNumId="9" w15:restartNumberingAfterBreak="0">
     <w:nsid w:val="759B7F60"/>
     <w:multiLevelType w:val="multilevel"/>
     <w:tmpl w:val="841EF14E"/>
@@ -2159,7 +2649,206 @@
       </w:pPr>
     </w:lvl>
   </w:abstractNum>
-  <w:abstractNum w:abstractNumId="7" w15:restartNumberingAfterBreak="0">
+  <w:abstractNum w:abstractNumId="10" w15:restartNumberingAfterBreak="0">
+    <w:nsid w:val="76347907"/>
+    <w:multiLevelType w:val="multilevel"/>
+    <w:tmpl w:val="BBAC4498"/>
+    <w:lvl w:ilvl="0">
+      <w:start w:val="1"/>
+      <w:numFmt w:val="none"/>
+      <w:lvlText w:val="●"/>
+      <w:lvlJc w:val="left"/>
+      <w:pPr>
+        <w:ind w:left="360" w:hanging="360"/>
+      </w:pPr>
+      <w:rPr>
+        <w:rFonts w:hint="default"/>
+      </w:rPr>
+    </w:lvl>
+    <w:lvl w:ilvl="1">
+      <w:start w:val="1"/>
+      <w:numFmt w:val="lowerLetter"/>
+      <w:lvlText w:val="%2)"/>
+      <w:lvlJc w:val="left"/>
+      <w:pPr>
+        <w:ind w:left="720" w:hanging="360"/>
+      </w:pPr>
+      <w:rPr>
+        <w:rFonts w:hint="default"/>
+      </w:rPr>
+    </w:lvl>
+    <w:lvl w:ilvl="2">
+      <w:start w:val="1"/>
+      <w:numFmt w:val="lowerRoman"/>
+      <w:lvlText w:val="%3)"/>
+      <w:lvlJc w:val="left"/>
+      <w:pPr>
+        <w:ind w:left="1080" w:hanging="360"/>
+      </w:pPr>
+      <w:rPr>
+        <w:rFonts w:hint="default"/>
+      </w:rPr>
+    </w:lvl>
+    <w:lvl w:ilvl="3">
+      <w:start w:val="1"/>
+      <w:numFmt w:val="decimal"/>
+      <w:lvlText w:val="(%4)"/>
+      <w:lvlJc w:val="left"/>
+      <w:pPr>
+        <w:ind w:left="1440" w:hanging="360"/>
+      </w:pPr>
+      <w:rPr>
+        <w:rFonts w:hint="default"/>
+      </w:rPr>
+    </w:lvl>
+    <w:lvl w:ilvl="4">
+      <w:start w:val="1"/>
+      <w:numFmt w:val="lowerLetter"/>
+      <w:lvlText w:val="(%5)"/>
+      <w:lvlJc w:val="left"/>
+      <w:pPr>
+        <w:ind w:left="1800" w:hanging="360"/>
+      </w:pPr>
+      <w:rPr>
+        <w:rFonts w:hint="default"/>
+      </w:rPr>
+    </w:lvl>
+    <w:lvl w:ilvl="5">
+      <w:start w:val="1"/>
+      <w:numFmt w:val="lowerRoman"/>
+      <w:lvlText w:val="(%6)"/>
+      <w:lvlJc w:val="left"/>
+      <w:pPr>
+        <w:ind w:left="2160" w:hanging="360"/>
+      </w:pPr>
+      <w:rPr>
+        <w:rFonts w:hint="default"/>
+      </w:rPr>
+    </w:lvl>
+    <w:lvl w:ilvl="6">
+      <w:start w:val="1"/>
+      <w:numFmt w:val="decimal"/>
+      <w:lvlText w:val="%7."/>
+      <w:lvlJc w:val="left"/>
+      <w:pPr>
+        <w:ind w:left="2520" w:hanging="360"/>
+      </w:pPr>
+      <w:rPr>
+        <w:rFonts w:hint="default"/>
+      </w:rPr>
+    </w:lvl>
+    <w:lvl w:ilvl="7">
+      <w:start w:val="1"/>
+      <w:numFmt w:val="lowerLetter"/>
+      <w:lvlText w:val="%8."/>
+      <w:lvlJc w:val="left"/>
+      <w:pPr>
+        <w:ind w:left="2880" w:hanging="360"/>
+      </w:pPr>
+      <w:rPr>
+        <w:rFonts w:hint="default"/>
+      </w:rPr>
+    </w:lvl>
+    <w:lvl w:ilvl="8">
+      <w:start w:val="1"/>
+      <w:numFmt w:val="lowerRoman"/>
+      <w:lvlText w:val="%9."/>
+      <w:lvlJc w:val="left"/>
+      <w:pPr>
+        <w:ind w:left="3240" w:hanging="360"/>
+      </w:pPr>
+      <w:rPr>
+        <w:rFonts w:hint="default"/>
+      </w:rPr>
+    </w:lvl>
+  </w:abstractNum>
+  <w:abstractNum w:abstractNumId="11" w15:restartNumberingAfterBreak="0">
+    <w:nsid w:val="79A0536D"/>
+    <w:multiLevelType w:val="multilevel"/>
+    <w:tmpl w:val="0409001D"/>
+    <w:lvl w:ilvl="0">
+      <w:start w:val="1"/>
+      <w:numFmt w:val="decimal"/>
+      <w:lvlText w:val="%1)"/>
+      <w:lvlJc w:val="left"/>
+      <w:pPr>
+        <w:ind w:left="360" w:hanging="360"/>
+      </w:pPr>
+    </w:lvl>
+    <w:lvl w:ilvl="1">
+      <w:start w:val="1"/>
+      <w:numFmt w:val="lowerLetter"/>
+      <w:lvlText w:val="%2)"/>
+      <w:lvlJc w:val="left"/>
+      <w:pPr>
+        <w:ind w:left="720" w:hanging="360"/>
+      </w:pPr>
+    </w:lvl>
+    <w:lvl w:ilvl="2">
+      <w:start w:val="1"/>
+      <w:numFmt w:val="lowerRoman"/>
+      <w:lvlText w:val="%3)"/>
+      <w:lvlJc w:val="left"/>
+      <w:pPr>
+        <w:ind w:left="1080" w:hanging="360"/>
+      </w:pPr>
+    </w:lvl>
+    <w:lvl w:ilvl="3">
+      <w:start w:val="1"/>
+      <w:numFmt w:val="decimal"/>
+      <w:lvlText w:val="(%4)"/>
+      <w:lvlJc w:val="left"/>
+      <w:pPr>
+        <w:ind w:left="1440" w:hanging="360"/>
+      </w:pPr>
+    </w:lvl>
+    <w:lvl w:ilvl="4">
+      <w:start w:val="1"/>
+      <w:numFmt w:val="lowerLetter"/>
+      <w:lvlText w:val="(%5)"/>
+      <w:lvlJc w:val="left"/>
+      <w:pPr>
+        <w:ind w:left="1800" w:hanging="360"/>
+      </w:pPr>
+    </w:lvl>
+    <w:lvl w:ilvl="5">
+      <w:start w:val="1"/>
+      <w:numFmt w:val="lowerRoman"/>
+      <w:lvlText w:val="(%6)"/>
+      <w:lvlJc w:val="left"/>
+      <w:pPr>
+        <w:ind w:left="2160" w:hanging="360"/>
+      </w:pPr>
+    </w:lvl>
+    <w:lvl w:ilvl="6">
+      <w:start w:val="1"/>
+      <w:numFmt w:val="decimal"/>
+      <w:lvlText w:val="%7."/>
+      <w:lvlJc w:val="left"/>
+      <w:pPr>
+        <w:ind w:left="2520" w:hanging="360"/>
+      </w:pPr>
+    </w:lvl>
+    <w:lvl w:ilvl="7">
+      <w:start w:val="1"/>
+      <w:numFmt w:val="lowerLetter"/>
+      <w:lvlText w:val="%8."/>
+      <w:lvlJc w:val="left"/>
+      <w:pPr>
+        <w:ind w:left="2880" w:hanging="360"/>
+      </w:pPr>
+    </w:lvl>
+    <w:lvl w:ilvl="8">
+      <w:start w:val="1"/>
+      <w:numFmt w:val="lowerRoman"/>
+      <w:lvlText w:val="%9."/>
+      <w:lvlJc w:val="left"/>
+      <w:pPr>
+        <w:ind w:left="3240" w:hanging="360"/>
+      </w:pPr>
+    </w:lvl>
+  </w:abstractNum>
+  <w:abstractNum w:abstractNumId="12" w15:restartNumberingAfterBreak="0">
     <w:nsid w:val="7DFE58B1"/>
     <w:multiLevelType w:val="hybridMultilevel"/>
     <w:tmpl w:val="6BE6E3C4"/>
@@ -2255,31 +2944,46 @@
     <w:abstractNumId w:val="0"/>
   </w:num>
   <w:num w:numId="2">
-    <w:abstractNumId w:val="2"/>
+    <w:abstractNumId w:val="3"/>
   </w:num>
   <w:num w:numId="3">
-    <w:abstractNumId w:val="3"/>
+    <w:abstractNumId w:val="4"/>
   </w:num>
   <w:num w:numId="4">
-    <w:abstractNumId w:val="5"/>
+    <w:abstractNumId w:val="8"/>
   </w:num>
   <w:num w:numId="5">
-    <w:abstractNumId w:val="6"/>
+    <w:abstractNumId w:val="9"/>
   </w:num>
   <w:num w:numId="6">
-    <w:abstractNumId w:val="4"/>
+    <w:abstractNumId w:val="7"/>
   </w:num>
   <w:num w:numId="7">
     <w:abstractNumId w:val="1"/>
   </w:num>
   <w:num w:numId="8">
-    <w:abstractNumId w:val="7"/>
+    <w:abstractNumId w:val="12"/>
+  </w:num>
+  <w:num w:numId="9">
+    <w:abstractNumId w:val="2"/>
+  </w:num>
+  <w:num w:numId="10">
+    <w:abstractNumId w:val="5"/>
+  </w:num>
+  <w:num w:numId="11">
+    <w:abstractNumId w:val="11"/>
+  </w:num>
+  <w:num w:numId="12">
+    <w:abstractNumId w:val="10"/>
+  </w:num>
+  <w:num w:numId="13">
+    <w:abstractNumId w:val="6"/>
   </w:num>
 </w:numbering>
 </file>
 
 <file path=word/styles.xml><?xml version="1.0" encoding="utf-8"?>
-<w:styles xmlns:mc="http://schemas.openxmlformats.org/markup-compatibility/2006" xmlns:r="http://schemas.openxmlformats.org/officeDocument/2006/relationships" xmlns:w="http://schemas.openxmlformats.org/wordprocessingml/2006/main" xmlns:w14="http://schemas.microsoft.com/office/word/2010/wordml" xmlns:w15="http://schemas.microsoft.com/office/word/2012/wordml" xmlns:w16cex="http://schemas.microsoft.com/office/word/2018/wordml/cex" xmlns:w16cid="http://schemas.microsoft.com/office/word/2016/wordml/cid" xmlns:w16="http://schemas.microsoft.com/office/word/2018/wordml" xmlns:w16sdtdh="http://schemas.microsoft.com/office/word/2020/wordml/sdtdatahash" xmlns:w16se="http://schemas.microsoft.com/office/word/2015/wordml/symex" mc:Ignorable="w14 w15 w16se w16cid w16 w16cex w16sdtdh">
+<w:styles xmlns:mc="http://schemas.openxmlformats.org/markup-compatibility/2006" xmlns:r="http://schemas.openxmlformats.org/officeDocument/2006/relationships" xmlns:w="http://schemas.openxmlformats.org/wordprocessingml/2006/main" xmlns:w14="http://schemas.microsoft.com/office/word/2010/wordml" xmlns:w15="http://schemas.microsoft.com/office/word/2012/wordml" mc:Ignorable="w14 w15">
   <w:docDefaults>
     <w:rPrDefault>
       <w:rPr>
@@ -2295,7 +2999,7 @@
       </w:pPr>
     </w:pPrDefault>
   </w:docDefaults>
-  <w:latentStyles w:defLockedState="0" w:defUIPriority="99" w:defSemiHidden="0" w:defUnhideWhenUsed="0" w:defQFormat="0" w:count="376">
+  <w:latentStyles w:defLockedState="0" w:defUIPriority="99" w:defSemiHidden="0" w:defUnhideWhenUsed="0" w:defQFormat="0" w:count="371">
     <w:lsdException w:name="Normal" w:uiPriority="0" w:qFormat="1"/>
     <w:lsdException w:name="heading 1" w:uiPriority="9" w:qFormat="1"/>
     <w:lsdException w:name="heading 2" w:semiHidden="1" w:uiPriority="9" w:unhideWhenUsed="1" w:qFormat="1"/>
@@ -2667,24 +3371,19 @@
     <w:lsdException w:name="List Table 5 Dark Accent 6" w:uiPriority="50"/>
     <w:lsdException w:name="List Table 6 Colorful Accent 6" w:uiPriority="51"/>
     <w:lsdException w:name="List Table 7 Colorful Accent 6" w:uiPriority="52"/>
-    <w:lsdException w:name="Mention" w:semiHidden="1" w:unhideWhenUsed="1"/>
-    <w:lsdException w:name="Smart Hyperlink" w:semiHidden="1" w:unhideWhenUsed="1"/>
-    <w:lsdException w:name="Hashtag" w:semiHidden="1" w:unhideWhenUsed="1"/>
-    <w:lsdException w:name="Unresolved Mention" w:semiHidden="1" w:unhideWhenUsed="1"/>
-    <w:lsdException w:name="Smart Link" w:semiHidden="1" w:unhideWhenUsed="1"/>
   </w:latentStyles>
   <w:style w:type="paragraph" w:default="1" w:styleId="Normal">
     <w:name w:val="Normal"/>
     <w:qFormat/>
     <w:rsid w:val="005F6245"/>
   </w:style>
-  <w:style w:type="character" w:default="1" w:styleId="Policepardfaut">
+  <w:style w:type="character" w:default="1" w:styleId="DefaultParagraphFont">
     <w:name w:val="Default Paragraph Font"/>
     <w:uiPriority w:val="1"/>
     <w:semiHidden/>
     <w:unhideWhenUsed/>
   </w:style>
-  <w:style w:type="table" w:default="1" w:styleId="TableauNormal">
+  <w:style w:type="table" w:default="1" w:styleId="TableNormal">
     <w:name w:val="Normal Table"/>
     <w:uiPriority w:val="99"/>
     <w:semiHidden/>
@@ -2699,15 +3398,15 @@
       </w:tblCellMar>
     </w:tblPr>
   </w:style>
-  <w:style w:type="numbering" w:default="1" w:styleId="Aucuneliste">
+  <w:style w:type="numbering" w:default="1" w:styleId="NoList">
     <w:name w:val="No List"/>
     <w:uiPriority w:val="99"/>
     <w:semiHidden/>
     <w:unhideWhenUsed/>
   </w:style>
-  <w:style w:type="table" w:styleId="Grilledutableau">
+  <w:style w:type="table" w:styleId="TableGrid">
     <w:name w:val="Table Grid"/>
-    <w:basedOn w:val="TableauNormal"/>
+    <w:basedOn w:val="TableNormal"/>
     <w:uiPriority w:val="39"/>
     <w:rsid w:val="005F6245"/>
     <w:pPr>
@@ -2724,7 +3423,7 @@
       </w:tblBorders>
     </w:tblPr>
   </w:style>
-  <w:style w:type="paragraph" w:styleId="Paragraphedeliste">
+  <w:style w:type="paragraph" w:styleId="ListParagraph">
     <w:name w:val="List Paragraph"/>
     <w:basedOn w:val="Normal"/>
     <w:uiPriority w:val="34"/>
@@ -2737,8 +3436,18 @@
   </w:style>
   <w:style w:type="character" w:customStyle="1" w:styleId="markedcontent">
     <w:name w:val="markedcontent"/>
-    <w:basedOn w:val="Policepardfaut"/>
+    <w:basedOn w:val="DefaultParagraphFont"/>
     <w:rsid w:val="00545AC9"/>
+  </w:style>
+  <w:style w:type="character" w:styleId="PlaceholderText">
+    <w:name w:val="Placeholder Text"/>
+    <w:basedOn w:val="DefaultParagraphFont"/>
+    <w:uiPriority w:val="99"/>
+    <w:semiHidden/>
+    <w:rsid w:val="000439B5"/>
+    <w:rPr>
+      <w:color w:val="808080"/>
+    </w:rPr>
   </w:style>
 </w:styles>
 </file>
@@ -3036,4 +3745,16 @@
     </a:ext>
   </a:extLst>
 </a:theme>
+</file>
+
+<file path=customXml/item1.xml><?xml version="1.0" encoding="utf-8"?>
+<b:Sources xmlns:b="http://schemas.openxmlformats.org/officeDocument/2006/bibliography" xmlns="http://schemas.openxmlformats.org/officeDocument/2006/bibliography" SelectedStyle="\APASixthEditionOfficeOnline.xsl" StyleName="APA" Version="6"/>
+</file>
+
+<file path=customXml/itemProps1.xml><?xml version="1.0" encoding="utf-8"?>
+<ds:datastoreItem xmlns:ds="http://schemas.openxmlformats.org/officeDocument/2006/customXml" ds:itemID="{C96457DF-88E7-4636-A4AA-467AD66EF44D}">
+  <ds:schemaRefs>
+    <ds:schemaRef ds:uri="http://schemas.openxmlformats.org/officeDocument/2006/bibliography"/>
+  </ds:schemaRefs>
+</ds:datastoreItem>
 </file>
</xml_diff>